<commit_message>
ajout de doc, et modif CDC et du gantt v2
</commit_message>
<xml_diff>
--- a/rapports/Cahier des charges - projet balise - V2 (1).docx
+++ b/rapports/Cahier des charges - projet balise - V2 (1).docx
@@ -1,6 +1,6 @@
 
 <file path=word/document.xml><?xml version="1.0" encoding="utf-8"?>
-<w:document xmlns:ve="http://schemas.openxmlformats.org/markup-compatibility/2006" xmlns:o="urn:schemas-microsoft-com:office:office" xmlns:r="http://schemas.openxmlformats.org/officeDocument/2006/relationships" xmlns:m="http://schemas.openxmlformats.org/officeDocument/2006/math" xmlns:v="urn:schemas-microsoft-com:vml" xmlns:wp="http://schemas.openxmlformats.org/drawingml/2006/wordprocessingDrawing" xmlns:w10="urn:schemas-microsoft-com:office:word" xmlns:w="http://schemas.openxmlformats.org/wordprocessingml/2006/main" xmlns:wne="http://schemas.microsoft.com/office/word/2006/wordml">
+<w:document xmlns:wpc="http://schemas.microsoft.com/office/word/2010/wordprocessingCanvas" xmlns:mc="http://schemas.openxmlformats.org/markup-compatibility/2006" xmlns:o="urn:schemas-microsoft-com:office:office" xmlns:r="http://schemas.openxmlformats.org/officeDocument/2006/relationships" xmlns:m="http://schemas.openxmlformats.org/officeDocument/2006/math" xmlns:v="urn:schemas-microsoft-com:vml" xmlns:wp14="http://schemas.microsoft.com/office/word/2010/wordprocessingDrawing" xmlns:wp="http://schemas.openxmlformats.org/drawingml/2006/wordprocessingDrawing" xmlns:w10="urn:schemas-microsoft-com:office:word" xmlns:w="http://schemas.openxmlformats.org/wordprocessingml/2006/main" xmlns:w14="http://schemas.microsoft.com/office/word/2010/wordml" xmlns:wpg="http://schemas.microsoft.com/office/word/2010/wordprocessingGroup" xmlns:wpi="http://schemas.microsoft.com/office/word/2010/wordprocessingInk" xmlns:wne="http://schemas.microsoft.com/office/word/2006/wordml" xmlns:wps="http://schemas.microsoft.com/office/word/2010/wordprocessingShape" mc:Ignorable="w14 wp14">
   <w:body>
     <w:sdt>
       <w:sdtPr>
@@ -26,14 +26,14 @@
           <w:tblPr>
             <w:tblW w:w="5000" w:type="pct"/>
             <w:jc w:val="center"/>
-            <w:tblLook w:val="04A0"/>
+            <w:tblLook w:val="04A0" w:firstRow="1" w:lastRow="0" w:firstColumn="1" w:lastColumn="0" w:noHBand="0" w:noVBand="1"/>
           </w:tblPr>
           <w:tblGrid>
             <w:gridCol w:w="9288"/>
           </w:tblGrid>
           <w:tr>
             <w:trPr>
-              <w:trHeight w:val="2880"/>
+              <w:trHeight w:val="2419"/>
               <w:jc w:val="center"/>
             </w:trPr>
             <w:tc>
@@ -45,7 +45,9 @@
                   <w:pStyle w:val="Sansinterligne"/>
                   <w:rPr>
                     <w:rFonts w:eastAsiaTheme="majorEastAsia" w:cstheme="majorBidi"/>
+                    <w:b/>
                     <w:caps/>
+                    <w:color w:val="365F91" w:themeColor="accent1" w:themeShade="BF"/>
                     <w:sz w:val="28"/>
                     <w:szCs w:val="28"/>
                   </w:rPr>
@@ -53,7 +55,9 @@
                 <w:r>
                   <w:rPr>
                     <w:rFonts w:eastAsiaTheme="majorEastAsia" w:cstheme="majorBidi"/>
+                    <w:b/>
                     <w:caps/>
+                    <w:color w:val="365F91" w:themeColor="accent1" w:themeShade="BF"/>
                     <w:sz w:val="28"/>
                     <w:szCs w:val="28"/>
                   </w:rPr>
@@ -62,7 +66,9 @@
                 <w:r>
                   <w:rPr>
                     <w:rFonts w:eastAsiaTheme="majorEastAsia" w:cstheme="majorBidi"/>
+                    <w:b/>
                     <w:caps/>
+                    <w:color w:val="365F91" w:themeColor="accent1" w:themeShade="BF"/>
                     <w:sz w:val="28"/>
                     <w:szCs w:val="28"/>
                   </w:rPr>
@@ -74,7 +80,9 @@
                   <w:pStyle w:val="Sansinterligne"/>
                   <w:rPr>
                     <w:rFonts w:eastAsiaTheme="majorEastAsia" w:cstheme="majorBidi"/>
+                    <w:b/>
                     <w:caps/>
+                    <w:color w:val="365F91" w:themeColor="accent1" w:themeShade="BF"/>
                     <w:sz w:val="28"/>
                     <w:szCs w:val="28"/>
                   </w:rPr>
@@ -82,7 +90,9 @@
                 <w:r>
                   <w:rPr>
                     <w:rFonts w:eastAsiaTheme="majorEastAsia" w:cstheme="majorBidi"/>
+                    <w:b/>
                     <w:caps/>
+                    <w:color w:val="365F91" w:themeColor="accent1" w:themeShade="BF"/>
                     <w:sz w:val="28"/>
                     <w:szCs w:val="28"/>
                   </w:rPr>
@@ -94,7 +104,9 @@
                   <w:pStyle w:val="Sansinterligne"/>
                   <w:rPr>
                     <w:rFonts w:eastAsiaTheme="majorEastAsia" w:cstheme="majorBidi"/>
+                    <w:b/>
                     <w:caps/>
+                    <w:color w:val="365F91" w:themeColor="accent1" w:themeShade="BF"/>
                     <w:sz w:val="28"/>
                     <w:szCs w:val="28"/>
                   </w:rPr>
@@ -102,34 +114,14 @@
                 <w:r>
                   <w:rPr>
                     <w:rFonts w:eastAsiaTheme="majorEastAsia" w:cstheme="majorBidi"/>
+                    <w:b/>
                     <w:caps/>
+                    <w:color w:val="365F91" w:themeColor="accent1" w:themeShade="BF"/>
                     <w:sz w:val="28"/>
                     <w:szCs w:val="28"/>
                   </w:rPr>
                   <w:t>quentin mercier</w:t>
                 </w:r>
-              </w:p>
-              <w:p>
-                <w:pPr>
-                  <w:pStyle w:val="Sansinterligne"/>
-                  <w:rPr>
-                    <w:rFonts w:eastAsiaTheme="majorEastAsia" w:cstheme="majorBidi"/>
-                    <w:caps/>
-                    <w:sz w:val="28"/>
-                    <w:szCs w:val="28"/>
-                  </w:rPr>
-                </w:pPr>
-              </w:p>
-              <w:p>
-                <w:pPr>
-                  <w:pStyle w:val="Sansinterligne"/>
-                  <w:rPr>
-                    <w:rFonts w:eastAsiaTheme="majorEastAsia" w:cstheme="majorBidi"/>
-                    <w:caps/>
-                    <w:sz w:val="28"/>
-                    <w:szCs w:val="28"/>
-                  </w:rPr>
-                </w:pPr>
               </w:p>
               <w:p>
                 <w:pPr>
@@ -142,42 +134,8 @@
                     <w:szCs w:val="28"/>
                   </w:rPr>
                 </w:pPr>
-              </w:p>
-              <w:p>
-                <w:pPr>
-                  <w:pStyle w:val="Sansinterligne"/>
-                  <w:jc w:val="center"/>
-                  <w:rPr>
-                    <w:rFonts w:eastAsiaTheme="majorEastAsia" w:cstheme="majorBidi"/>
-                    <w:caps/>
-                    <w:sz w:val="28"/>
-                    <w:szCs w:val="28"/>
-                  </w:rPr>
-                </w:pPr>
-              </w:p>
-              <w:p>
-                <w:pPr>
-                  <w:pStyle w:val="Sansinterligne"/>
-                  <w:jc w:val="center"/>
-                  <w:rPr>
-                    <w:rFonts w:eastAsiaTheme="majorEastAsia" w:cstheme="majorBidi"/>
-                    <w:caps/>
-                    <w:sz w:val="28"/>
-                    <w:szCs w:val="28"/>
-                  </w:rPr>
-                </w:pPr>
-              </w:p>
-              <w:p>
-                <w:pPr>
-                  <w:pStyle w:val="Sansinterligne"/>
-                  <w:jc w:val="center"/>
-                  <w:rPr>
-                    <w:rFonts w:eastAsiaTheme="majorEastAsia" w:cstheme="majorBidi"/>
-                    <w:caps/>
-                    <w:sz w:val="28"/>
-                    <w:szCs w:val="28"/>
-                  </w:rPr>
-                </w:pPr>
+                <w:bookmarkStart w:id="0" w:name="_GoBack"/>
+                <w:bookmarkEnd w:id="0"/>
               </w:p>
               <w:p>
                 <w:pPr>
@@ -219,6 +177,7 @@
                 <w:dataBinding w:prefixMappings="xmlns:ns0='http://schemas.openxmlformats.org/package/2006/metadata/core-properties' xmlns:ns1='http://purl.org/dc/elements/1.1/'" w:xpath="/ns0:coreProperties[1]/ns1:title[1]" w:storeItemID="{6C3C8BC8-F283-45AE-878A-BAB7291924A1}"/>
                 <w:text/>
               </w:sdtPr>
+              <w:sdtEndPr/>
               <w:sdtContent>
                 <w:tc>
                   <w:tcPr>
@@ -247,6 +206,15 @@
                       </w:rPr>
                       <w:t>Cahier des charges projet M1B</w:t>
                     </w:r>
+                    <w:r>
+                      <w:rPr>
+                        <w:rFonts w:eastAsiaTheme="majorEastAsia" w:cstheme="majorBidi"/>
+                        <w:color w:val="548DD4" w:themeColor="text2" w:themeTint="99"/>
+                        <w:sz w:val="80"/>
+                        <w:szCs w:val="80"/>
+                      </w:rPr>
+                      <w:t xml:space="preserve"> </w:t>
+                    </w:r>
                   </w:p>
                 </w:tc>
               </w:sdtContent>
@@ -270,6 +238,7 @@
                 <w:dataBinding w:prefixMappings="xmlns:ns0='http://schemas.openxmlformats.org/package/2006/metadata/core-properties' xmlns:ns1='http://purl.org/dc/elements/1.1/'" w:xpath="/ns0:coreProperties[1]/ns1:subject[1]" w:storeItemID="{6C3C8BC8-F283-45AE-878A-BAB7291924A1}"/>
                 <w:text/>
               </w:sdtPr>
+              <w:sdtEndPr/>
               <w:sdtContent>
                 <w:tc>
                   <w:tcPr>
@@ -317,7 +286,56 @@
                 <w:pPr>
                   <w:pStyle w:val="Sansinterligne"/>
                   <w:jc w:val="center"/>
+                  <w:rPr>
+                    <w:color w:val="4F81BD" w:themeColor="accent1"/>
+                    <w:sz w:val="40"/>
+                    <w:szCs w:val="40"/>
+                  </w:rPr>
                 </w:pPr>
+              </w:p>
+              <w:p>
+                <w:pPr>
+                  <w:pStyle w:val="Sansinterligne"/>
+                  <w:jc w:val="center"/>
+                  <w:rPr>
+                    <w:color w:val="4F81BD" w:themeColor="accent1"/>
+                    <w:sz w:val="40"/>
+                    <w:szCs w:val="40"/>
+                  </w:rPr>
+                </w:pPr>
+              </w:p>
+              <w:p>
+                <w:pPr>
+                  <w:pStyle w:val="Sansinterligne"/>
+                  <w:jc w:val="center"/>
+                  <w:rPr>
+                    <w:color w:val="4F81BD" w:themeColor="accent1"/>
+                    <w:sz w:val="40"/>
+                    <w:szCs w:val="40"/>
+                  </w:rPr>
+                </w:pPr>
+                <w:r>
+                  <w:rPr>
+                    <w:color w:val="4F81BD" w:themeColor="accent1"/>
+                    <w:sz w:val="40"/>
+                    <w:szCs w:val="40"/>
+                  </w:rPr>
+                  <w:t xml:space="preserve">Département Energie </w:t>
+                </w:r>
+              </w:p>
+              <w:p>
+                <w:pPr>
+                  <w:pStyle w:val="Sansinterligne"/>
+                  <w:jc w:val="center"/>
+                </w:pPr>
+                <w:r>
+                  <w:rPr>
+                    <w:color w:val="4F81BD" w:themeColor="accent1"/>
+                    <w:sz w:val="40"/>
+                    <w:szCs w:val="40"/>
+                  </w:rPr>
+                  <w:t>PRJ_M1E11</w:t>
+                </w:r>
               </w:p>
             </w:tc>
           </w:tr>
@@ -358,6 +376,15 @@
                   </w:rPr>
                 </w:pPr>
               </w:p>
+              <w:p>
+                <w:pPr>
+                  <w:pStyle w:val="Sansinterligne"/>
+                  <w:rPr>
+                    <w:b/>
+                    <w:bCs/>
+                  </w:rPr>
+                </w:pPr>
+              </w:p>
             </w:tc>
           </w:tr>
           <w:tr>
@@ -369,6 +396,7 @@
               <w:sdtPr>
                 <w:rPr>
                   <w:rStyle w:val="Titre1Car"/>
+                  <w:sz w:val="32"/>
                 </w:rPr>
                 <w:alias w:val="Date "/>
                 <w:id w:val="516659546"/>
@@ -380,6 +408,11 @@
                   <w:calendar w:val="gregorian"/>
                 </w:date>
               </w:sdtPr>
+              <w:sdtEndPr>
+                <w:rPr>
+                  <w:rStyle w:val="Titre1Car"/>
+                </w:rPr>
+              </w:sdtEndPr>
               <w:sdtContent>
                 <w:tc>
                   <w:tcPr>
@@ -400,6 +433,7 @@
                     <w:r>
                       <w:rPr>
                         <w:rStyle w:val="Titre1Car"/>
+                        <w:sz w:val="32"/>
                       </w:rPr>
                       <w:t>2014/2015</w:t>
                     </w:r>
@@ -414,7 +448,7 @@
           <w:tblPr>
             <w:tblpPr w:leftFromText="187" w:rightFromText="187" w:horzAnchor="margin" w:tblpXSpec="center" w:tblpYSpec="bottom"/>
             <w:tblW w:w="5000" w:type="pct"/>
-            <w:tblLook w:val="04A0"/>
+            <w:tblLook w:val="04A0" w:firstRow="1" w:lastRow="0" w:firstColumn="1" w:lastColumn="0" w:noHBand="0" w:noVBand="1"/>
           </w:tblPr>
           <w:tblGrid>
             <w:gridCol w:w="9288"/>
@@ -442,7 +476,7 @@
               <w:lang w:eastAsia="fr-FR"/>
             </w:rPr>
             <w:drawing>
-              <wp:inline distT="0" distB="0" distL="0" distR="0">
+              <wp:inline distT="0" distB="0" distL="0" distR="0" wp14:anchorId="2739F2C2" wp14:editId="7522BA5D">
                 <wp:extent cx="4095750" cy="2293495"/>
                 <wp:effectExtent l="19050" t="0" r="0" b="0"/>
                 <wp:docPr id="14" name="Image 1" descr="C:\Users\KaosTheOry\Desktop\LOGO-ESME-VILLES_2013.png"/>
@@ -459,7 +493,7 @@
                         </pic:cNvPicPr>
                       </pic:nvPicPr>
                       <pic:blipFill>
-                        <a:blip r:embed="rId9" cstate="print"/>
+                        <a:blip r:embed="rId10" cstate="print"/>
                         <a:srcRect/>
                         <a:stretch>
                           <a:fillRect/>
@@ -500,24 +534,12 @@
             <w:jc w:val="center"/>
           </w:pPr>
         </w:p>
-        <w:p>
-          <w:pPr>
-            <w:pStyle w:val="En-tte"/>
-            <w:jc w:val="center"/>
-          </w:pPr>
-        </w:p>
       </w:sdtContent>
     </w:sdt>
     <w:p>
       <w:pPr>
-        <w:rPr>
-          <w:rFonts w:asciiTheme="majorHAnsi" w:eastAsiaTheme="majorEastAsia" w:hAnsiTheme="majorHAnsi" w:cstheme="majorBidi"/>
-          <w:b/>
-          <w:bCs/>
-          <w:color w:val="365F91" w:themeColor="accent1" w:themeShade="BF"/>
-          <w:sz w:val="28"/>
-          <w:szCs w:val="28"/>
-        </w:rPr>
+        <w:pStyle w:val="En-tte"/>
+        <w:jc w:val="center"/>
       </w:pPr>
       <w:r>
         <w:br w:type="page"/>
@@ -574,13 +596,13 @@
         <w:t xml:space="preserve"> de 3 balises fixes, et d’une balise sur le robot mobile dont on cherche la position</w:t>
       </w:r>
       <w:r>
-        <w:t xml:space="preserve">. Celles-ci </w:t>
-      </w:r>
-      <w:r>
-        <w:t xml:space="preserve">auront </w:t>
-      </w:r>
-      <w:r>
-        <w:t>un protocole de communication Bluetooth afin de transférer la position ainsi acquise. Une interface sur un ordi</w:t>
+        <w:t>.</w:t>
+      </w:r>
+      <w:r>
+        <w:t xml:space="preserve"> La position acquise sera transmise par liaison sans-fil par le déterminant (Bluetooth)</w:t>
+      </w:r>
+      <w:r>
+        <w:t>. Une interface sur un ordi</w:t>
       </w:r>
       <w:r>
         <w:t>nateur sera également développée</w:t>
@@ -712,7 +734,7 @@
           <w:lang w:eastAsia="fr-FR"/>
         </w:rPr>
         <w:drawing>
-          <wp:inline distT="0" distB="0" distL="0" distR="0">
+          <wp:inline distT="0" distB="0" distL="0" distR="0" wp14:anchorId="0D485ABC" wp14:editId="2BCD96CB">
             <wp:extent cx="5760720" cy="3874907"/>
             <wp:effectExtent l="0" t="0" r="0" b="0"/>
             <wp:docPr id="2" name="Image 2"/>
@@ -729,10 +751,10 @@
                     </pic:cNvPicPr>
                   </pic:nvPicPr>
                   <pic:blipFill>
-                    <a:blip r:embed="rId10" cstate="print">
+                    <a:blip r:embed="rId11" cstate="print">
                       <a:extLst>
                         <a:ext uri="{28A0092B-C50C-407E-A947-70E740481C1C}">
-                          <a14:useLocalDpi xmlns:a14="http://schemas.microsoft.com/office/drawing/2010/main" xmlns:wps="http://schemas.microsoft.com/office/word/2010/wordprocessingShape" xmlns:wpi="http://schemas.microsoft.com/office/word/2010/wordprocessingInk" xmlns:wpg="http://schemas.microsoft.com/office/word/2010/wordprocessingGroup" xmlns:w14="http://schemas.microsoft.com/office/word/2010/wordml" xmlns:w="http://schemas.openxmlformats.org/wordprocessingml/2006/main" xmlns:w10="urn:schemas-microsoft-com:office:word" xmlns:wp14="http://schemas.microsoft.com/office/word/2010/wordprocessingDrawing" xmlns:v="urn:schemas-microsoft-com:vml" xmlns:o="urn:schemas-microsoft-com:office:office" xmlns:mc="http://schemas.openxmlformats.org/markup-compatibility/2006" xmlns:wpc="http://schemas.microsoft.com/office/word/2010/wordprocessingCanvas" xmlns="" val="0"/>
+                          <a14:useLocalDpi xmlns:a14="http://schemas.microsoft.com/office/drawing/2010/main" val="0"/>
                         </a:ext>
                       </a:extLst>
                     </a:blip>
@@ -1042,7 +1064,7 @@
           <w:lang w:eastAsia="fr-FR"/>
         </w:rPr>
         <w:drawing>
-          <wp:inline distT="0" distB="0" distL="0" distR="0">
+          <wp:inline distT="0" distB="0" distL="0" distR="0" wp14:anchorId="091EC1F1" wp14:editId="7C02E601">
             <wp:extent cx="5512435" cy="3002280"/>
             <wp:effectExtent l="0" t="0" r="0" b="7620"/>
             <wp:docPr id="1" name="Image 1"/>
@@ -1059,10 +1081,10 @@
                     </pic:cNvPicPr>
                   </pic:nvPicPr>
                   <pic:blipFill>
-                    <a:blip r:embed="rId11" cstate="print">
+                    <a:blip r:embed="rId12" cstate="print">
                       <a:extLst>
                         <a:ext uri="{28A0092B-C50C-407E-A947-70E740481C1C}">
-                          <a14:useLocalDpi xmlns:a14="http://schemas.microsoft.com/office/drawing/2010/main" xmlns:wps="http://schemas.microsoft.com/office/word/2010/wordprocessingShape" xmlns:wpi="http://schemas.microsoft.com/office/word/2010/wordprocessingInk" xmlns:wpg="http://schemas.microsoft.com/office/word/2010/wordprocessingGroup" xmlns:w14="http://schemas.microsoft.com/office/word/2010/wordml" xmlns:w="http://schemas.openxmlformats.org/wordprocessingml/2006/main" xmlns:w10="urn:schemas-microsoft-com:office:word" xmlns:wp14="http://schemas.microsoft.com/office/word/2010/wordprocessingDrawing" xmlns:v="urn:schemas-microsoft-com:vml" xmlns:o="urn:schemas-microsoft-com:office:office" xmlns:mc="http://schemas.openxmlformats.org/markup-compatibility/2006" xmlns:wpc="http://schemas.microsoft.com/office/word/2010/wordprocessingCanvas" xmlns="" val="0"/>
+                          <a14:useLocalDpi xmlns:a14="http://schemas.microsoft.com/office/drawing/2010/main" val="0"/>
                         </a:ext>
                       </a:extLst>
                     </a:blip>
@@ -1148,10 +1170,18 @@
         <w:t>), et seront utilisé</w:t>
       </w:r>
       <w:r>
-        <w:t xml:space="preserve">es devant un public non averti </w:t>
-      </w:r>
-      <w:r>
-        <w:t>, de ce fait les contraintes suivantes devront être respectée</w:t>
+        <w:t xml:space="preserve">es devant un public non </w:t>
+      </w:r>
+      <w:proofErr w:type="gramStart"/>
+      <w:r>
+        <w:t xml:space="preserve">averti </w:t>
+      </w:r>
+      <w:r>
+        <w:t>,</w:t>
+      </w:r>
+      <w:proofErr w:type="gramEnd"/>
+      <w:r>
+        <w:t xml:space="preserve"> de ce fait les contraintes suivantes devront être respectée</w:t>
       </w:r>
       <w:r>
         <w:t>s</w:t>
@@ -1431,12 +1461,6 @@
       </w:r>
     </w:p>
     <w:p>
-      <w:pPr>
-        <w:jc w:val="both"/>
-        <w:rPr>
-          <w:b/>
-        </w:rPr>
-      </w:pPr>
       <w:r>
         <w:rPr>
           <w:b/>
@@ -1445,12 +1469,30 @@
         </w:rPr>
         <w:lastRenderedPageBreak/>
         <w:pict>
-          <v:shape id="_x0000_s1067" type="#_x0000_t202" style="position:absolute;left:0;text-align:left;margin-left:191.6pt;margin-top:22.2pt;width:68.75pt;height:19.75pt;z-index:251697152;visibility:visible;mso-width-relative:margin;mso-height-relative:margin" strokecolor="white [3212]">
-            <v:textbox style="mso-next-textbox:#_x0000_s1067">
+          <v:rect id="_x0000_s1161" style="position:absolute;margin-left:10.15pt;margin-top:3.75pt;width:423.75pt;height:329.25pt;z-index:251738112"/>
+        </w:pict>
+      </w:r>
+      <w:r>
+        <w:rPr>
+          <w:b/>
+          <w:noProof/>
+          <w:lang w:eastAsia="fr-FR"/>
+        </w:rPr>
+        <w:pict>
+          <v:shape id="_x0000_s1196" type="#_x0000_t202" style="position:absolute;margin-left:15.4pt;margin-top:12pt;width:66.75pt;height:21pt;z-index:251759616">
+            <v:textbox>
               <w:txbxContent>
                 <w:p>
+                  <w:pPr>
+                    <w:rPr>
+                      <w:b/>
+                    </w:rPr>
+                  </w:pPr>
                   <w:r>
-                    <w:t>Récepteurs</w:t>
+                    <w:rPr>
+                      <w:b/>
+                    </w:rPr>
+                    <w:t xml:space="preserve">Emetteur : </w:t>
                   </w:r>
                 </w:p>
               </w:txbxContent>
@@ -1458,31 +1500,37 @@
           </v:shape>
         </w:pict>
       </w:r>
-      <w:r>
-        <w:rPr>
-          <w:b/>
+    </w:p>
+    <w:p>
+      <w:pPr>
+        <w:jc w:val="both"/>
+      </w:pPr>
+    </w:p>
+    <w:p>
+      <w:pPr>
+        <w:jc w:val="both"/>
+      </w:pPr>
+      <w:r>
+        <w:rPr>
           <w:noProof/>
           <w:lang w:eastAsia="fr-FR"/>
         </w:rPr>
         <w:pict>
-          <v:rect id="_x0000_s1068" style="position:absolute;left:0;text-align:left;margin-left:157.95pt;margin-top:20.9pt;width:18.65pt;height:16.5pt;z-index:251698176" fillcolor="#f79646 [3209]" strokecolor="#f2f2f2 [3041]" strokeweight="3pt">
-            <v:shadow on="t" type="perspective" color="#974706 [1609]" opacity=".5" offset="1pt" offset2="-1pt"/>
-          </v:rect>
-        </w:pict>
-      </w:r>
-      <w:r>
-        <w:rPr>
-          <w:b/>
-          <w:noProof/>
-          <w:lang w:eastAsia="fr-FR"/>
-        </w:rPr>
-        <w:pict>
-          <v:shape id="_x0000_s1066" type="#_x0000_t202" style="position:absolute;left:0;text-align:left;margin-left:49.3pt;margin-top:20.9pt;width:68.75pt;height:19.75pt;z-index:251696128;visibility:visible;mso-width-relative:margin;mso-height-relative:margin" strokecolor="white [3212]">
-            <v:textbox style="mso-next-textbox:#_x0000_s1066">
+          <v:shape id="_x0000_s1176" type="#_x0000_t202" style="position:absolute;left:0;text-align:left;margin-left:23.65pt;margin-top:15.15pt;width:97.5pt;height:27.75pt;z-index:251745280">
+            <v:textbox style="mso-next-textbox:#_x0000_s1176">
               <w:txbxContent>
                 <w:p>
+                  <w:pPr>
+                    <w:jc w:val="center"/>
+                  </w:pPr>
                   <w:r>
-                    <w:t xml:space="preserve">Emetteurs, </w:t>
+                    <w:t>(</w:t>
+                  </w:r>
+                  <w:r>
+                    <w:t>Circuit de charge</w:t>
+                  </w:r>
+                  <w:r>
+                    <w:t>)</w:t>
                   </w:r>
                 </w:p>
               </w:txbxContent>
@@ -1492,83 +1540,19 @@
       </w:r>
       <w:r>
         <w:rPr>
-          <w:b/>
           <w:noProof/>
           <w:lang w:eastAsia="fr-FR"/>
         </w:rPr>
         <w:pict>
-          <v:oval id="_x0000_s1069" style="position:absolute;left:0;text-align:left;margin-left:11.55pt;margin-top:20.9pt;width:21.05pt;height:21.05pt;z-index:251699200" fillcolor="#c0504d [3205]" strokecolor="#f2f2f2 [3041]" strokeweight="3pt">
-            <v:shadow on="t" type="perspective" color="#622423 [1605]" opacity=".5" offset="1pt" offset2="-1pt"/>
-          </v:oval>
-        </w:pict>
-      </w:r>
-      <w:r>
-        <w:rPr>
-          <w:b/>
-        </w:rPr>
-        <w:t>Méthode 1</w:t>
-      </w:r>
-      <w:r>
-        <w:rPr>
-          <w:b/>
-        </w:rPr>
-        <w:t xml:space="preserve"> </w:t>
-      </w:r>
-      <w:r>
-        <w:rPr>
-          <w:b/>
-        </w:rPr>
-        <w:t xml:space="preserve">: </w:t>
-      </w:r>
-    </w:p>
-    <w:p>
-      <w:pPr>
-        <w:jc w:val="both"/>
-      </w:pPr>
-    </w:p>
-    <w:p>
-      <w:pPr>
-        <w:jc w:val="both"/>
-      </w:pPr>
-      <w:r>
-        <w:t>La première méthode nous permet d’obtenir un temps de vol pour parcourir la distance de l’émetteur au récepteur. On obtient donc directement les distances d1, d2, d3.</w:t>
-      </w:r>
-    </w:p>
-    <w:p>
-      <w:pPr>
-        <w:jc w:val="both"/>
-      </w:pPr>
-      <w:r>
-        <w:rPr>
-          <w:noProof/>
-          <w:lang w:eastAsia="fr-FR"/>
-        </w:rPr>
-        <w:pict>
-          <v:shape id="_x0000_s1040" type="#_x0000_t202" style="position:absolute;left:0;text-align:left;margin-left:48.85pt;margin-top:20.15pt;width:38.35pt;height:28.1pt;z-index:251673600">
-            <v:textbox>
+          <v:shape id="_x0000_s1172" type="#_x0000_t202" style="position:absolute;left:0;text-align:left;margin-left:159.4pt;margin-top:14.4pt;width:94.5pt;height:27.75pt;z-index:251741184">
+            <v:textbox style="mso-next-textbox:#_x0000_s1172">
               <w:txbxContent>
                 <w:p>
                   <w:pPr>
-                    <w:rPr>
-                      <w:sz w:val="28"/>
-                      <w:szCs w:val="28"/>
-                      <w:vertAlign w:val="subscript"/>
-                    </w:rPr>
+                    <w:jc w:val="center"/>
                   </w:pPr>
                   <w:r>
-                    <w:rPr>
-                      <w:sz w:val="28"/>
-                      <w:szCs w:val="28"/>
-                    </w:rPr>
-                    <w:t>d</w:t>
-                  </w:r>
-                  <w:r>
-                    <w:rPr>
-                      <w:sz w:val="28"/>
-                      <w:szCs w:val="28"/>
-                      <w:vertAlign w:val="subscript"/>
-                    </w:rPr>
-                    <w:t>1</w:t>
+                    <w:t>Moteur</w:t>
                   </w:r>
                 </w:p>
               </w:txbxContent>
@@ -1576,80 +1560,19 @@
           </v:shape>
         </w:pict>
       </w:r>
+    </w:p>
+    <w:p>
+      <w:pPr>
+        <w:jc w:val="both"/>
+      </w:pPr>
       <w:r>
         <w:rPr>
           <w:noProof/>
           <w:lang w:eastAsia="fr-FR"/>
         </w:rPr>
         <w:pict>
-          <v:rect id="_x0000_s1032" style="position:absolute;left:0;text-align:left;margin-left:5.75pt;margin-top:20.15pt;width:24.35pt;height:21.55pt;z-index:251666432" fillcolor="#f79646 [3209]" strokecolor="#f2f2f2 [3041]" strokeweight="3pt">
-            <v:shadow on="t" type="perspective" color="#974706 [1609]" opacity=".5" offset="1pt" offset2="-1pt"/>
-          </v:rect>
-        </w:pict>
-      </w:r>
-      <w:r>
-        <w:rPr>
-          <w:noProof/>
-          <w:lang w:eastAsia="fr-FR"/>
-        </w:rPr>
-        <w:pict>
-          <v:rect id="_x0000_s1031" style="position:absolute;left:0;text-align:left;margin-left:3pt;margin-top:15.5pt;width:418pt;height:207.6pt;z-index:251665408"/>
-        </w:pict>
-      </w:r>
-    </w:p>
-    <w:p>
-      <w:pPr>
-        <w:jc w:val="both"/>
-      </w:pPr>
-      <w:r>
-        <w:rPr>
-          <w:noProof/>
-          <w:lang w:eastAsia="fr-FR"/>
-        </w:rPr>
-        <w:pict>
-          <v:shape id="_x0000_s1037" type="#_x0000_t32" style="position:absolute;left:0;text-align:left;margin-left:18pt;margin-top:6.9pt;width:76.65pt;height:40.2pt;z-index:251670528" o:connectortype="straight"/>
-        </w:pict>
-      </w:r>
-    </w:p>
-    <w:p>
-      <w:pPr>
-        <w:jc w:val="both"/>
-      </w:pPr>
-      <w:r>
-        <w:rPr>
-          <w:noProof/>
-          <w:lang w:eastAsia="fr-FR"/>
-        </w:rPr>
-        <w:pict>
-          <v:shape id="_x0000_s1041" type="#_x0000_t202" style="position:absolute;left:0;text-align:left;margin-left:251.6pt;margin-top:17.7pt;width:38.35pt;height:25.45pt;z-index:251674624">
-            <v:textbox>
-              <w:txbxContent>
-                <w:p>
-                  <w:pPr>
-                    <w:rPr>
-                      <w:sz w:val="28"/>
-                      <w:szCs w:val="28"/>
-                      <w:vertAlign w:val="subscript"/>
-                    </w:rPr>
-                  </w:pPr>
-                  <w:r>
-                    <w:rPr>
-                      <w:sz w:val="28"/>
-                      <w:szCs w:val="28"/>
-                    </w:rPr>
-                    <w:t>d</w:t>
-                  </w:r>
-                  <w:r>
-                    <w:rPr>
-                      <w:sz w:val="28"/>
-                      <w:szCs w:val="28"/>
-                      <w:vertAlign w:val="subscript"/>
-                    </w:rPr>
-                    <w:t>2</w:t>
-                  </w:r>
-                </w:p>
-              </w:txbxContent>
-            </v:textbox>
+          <v:shape id="_x0000_s1179" type="#_x0000_t32" style="position:absolute;left:0;text-align:left;margin-left:205.9pt;margin-top:82.7pt;width:0;height:36pt;flip:y;z-index:251748352" o:connectortype="straight">
+            <v:stroke endarrow="block"/>
           </v:shape>
         </w:pict>
       </w:r>
@@ -1659,216 +1582,45 @@
           <w:lang w:eastAsia="fr-FR"/>
         </w:rPr>
         <w:pict>
-          <v:shape id="_x0000_s1039" type="#_x0000_t32" style="position:absolute;left:0;text-align:left;margin-left:94.65pt;margin-top:21.65pt;width:309.5pt;height:47.7pt;z-index:251672576" o:connectortype="straight"/>
-        </w:pict>
-      </w:r>
-      <w:r>
-        <w:rPr>
-          <w:noProof/>
-          <w:lang w:eastAsia="fr-FR"/>
-        </w:rPr>
-        <w:pict>
-          <v:shape id="_x0000_s1038" type="#_x0000_t32" style="position:absolute;left:0;text-align:left;margin-left:18pt;margin-top:21.65pt;width:76.65pt;height:130.9pt;flip:x;z-index:251671552" o:connectortype="straight"/>
-        </w:pict>
-      </w:r>
-      <w:r>
-        <w:rPr>
-          <w:noProof/>
-          <w:lang w:eastAsia="fr-FR"/>
-        </w:rPr>
-        <w:pict>
-          <v:oval id="_x0000_s1036" style="position:absolute;left:0;text-align:left;margin-left:73.15pt;margin-top:2.95pt;width:44.9pt;height:44.9pt;z-index:251669504" fillcolor="#c0504d [3205]" strokecolor="#f2f2f2 [3041]" strokeweight="3pt">
-            <v:shadow on="t" type="perspective" color="#622423 [1605]" opacity=".5" offset="1pt" offset2="-1pt"/>
-          </v:oval>
-        </w:pict>
-      </w:r>
-    </w:p>
-    <w:p>
-      <w:pPr>
-        <w:jc w:val="both"/>
-      </w:pPr>
-    </w:p>
-    <w:p>
-      <w:pPr>
-        <w:jc w:val="both"/>
-      </w:pPr>
-      <w:r>
-        <w:rPr>
-          <w:noProof/>
-          <w:lang w:eastAsia="fr-FR"/>
-        </w:rPr>
-        <w:pict>
-          <v:rect id="_x0000_s1034" style="position:absolute;left:0;text-align:left;margin-left:391.05pt;margin-top:8.55pt;width:24.35pt;height:21.55pt;z-index:251668480" fillcolor="#f79646 [3209]" strokecolor="#f2f2f2 [3041]" strokeweight="3pt">
-            <v:shadow on="t" type="perspective" color="#974706 [1609]" opacity=".5" offset="1pt" offset2="-1pt"/>
-          </v:rect>
-        </w:pict>
-      </w:r>
-    </w:p>
-    <w:p>
-      <w:pPr>
-        <w:jc w:val="both"/>
-      </w:pPr>
-      <w:r>
-        <w:rPr>
-          <w:noProof/>
-          <w:lang w:eastAsia="fr-FR"/>
-        </w:rPr>
-        <w:pict>
-          <v:shape id="_x0000_s1042" type="#_x0000_t202" style="position:absolute;left:0;text-align:left;margin-left:48.85pt;margin-top:21.65pt;width:38.35pt;height:27.5pt;z-index:251675648">
-            <v:textbox>
-              <w:txbxContent>
-                <w:p>
-                  <w:pPr>
-                    <w:rPr>
-                      <w:sz w:val="28"/>
-                      <w:szCs w:val="28"/>
-                      <w:vertAlign w:val="subscript"/>
-                    </w:rPr>
-                  </w:pPr>
-                  <w:r>
-                    <w:rPr>
-                      <w:sz w:val="28"/>
-                      <w:szCs w:val="28"/>
-                    </w:rPr>
-                    <w:t>d</w:t>
-                  </w:r>
-                  <w:r>
-                    <w:rPr>
-                      <w:sz w:val="28"/>
-                      <w:szCs w:val="28"/>
-                      <w:vertAlign w:val="subscript"/>
-                    </w:rPr>
-                    <w:t>3</w:t>
-                  </w:r>
-                </w:p>
-              </w:txbxContent>
-            </v:textbox>
+          <v:shape id="_x0000_s1178" type="#_x0000_t32" style="position:absolute;left:0;text-align:left;margin-left:206.65pt;margin-top:15.2pt;width:0;height:36pt;flip:y;z-index:251747328" o:connectortype="straight">
+            <v:stroke endarrow="block"/>
           </v:shape>
         </w:pict>
       </w:r>
-    </w:p>
-    <w:p>
-      <w:pPr>
-        <w:jc w:val="both"/>
-      </w:pPr>
-    </w:p>
-    <w:p>
-      <w:pPr>
-        <w:jc w:val="both"/>
-      </w:pPr>
       <w:r>
         <w:rPr>
           <w:noProof/>
           <w:lang w:eastAsia="fr-FR"/>
         </w:rPr>
         <w:pict>
-          <v:rect id="_x0000_s1033" style="position:absolute;left:0;text-align:left;margin-left:5.4pt;margin-top:17.45pt;width:24.35pt;height:21.55pt;z-index:251667456" fillcolor="#f79646 [3209]" strokecolor="#f2f2f2 [3041]" strokeweight="3pt">
-            <v:shadow on="t" type="perspective" color="#974706 [1609]" opacity=".5" offset="1pt" offset2="-1pt"/>
-          </v:rect>
-        </w:pict>
-      </w:r>
-    </w:p>
-    <w:p>
-      <w:pPr>
-        <w:jc w:val="both"/>
-      </w:pPr>
-    </w:p>
-    <w:p>
-      <w:pPr>
-        <w:tabs>
-          <w:tab w:val="left" w:pos="3709"/>
-        </w:tabs>
-        <w:jc w:val="both"/>
-      </w:pPr>
-      <w:r>
-        <w:rPr>
-          <w:noProof/>
-          <w:lang w:eastAsia="fr-FR"/>
-        </w:rPr>
-        <w:pict>
-          <v:shape id="_x0000_s1132" type="#_x0000_t202" style="position:absolute;left:0;text-align:left;margin-left:11.55pt;margin-top:123.5pt;width:61.6pt;height:41pt;z-index:251740160">
-            <v:textbox style="mso-next-textbox:#_x0000_s1132">
-              <w:txbxContent>
-                <w:p>
-                  <w:r>
-                    <w:t>Alim</w:t>
-                  </w:r>
-                </w:p>
-              </w:txbxContent>
-            </v:textbox>
+          <v:shape id="_x0000_s1177" type="#_x0000_t32" style="position:absolute;left:0;text-align:left;margin-left:72.4pt;margin-top:16.7pt;width:0;height:36pt;flip:y;z-index:251746304" o:connectortype="straight">
+            <v:stroke endarrow="block"/>
           </v:shape>
         </w:pict>
       </w:r>
+    </w:p>
+    <w:p>
+      <w:pPr>
+        <w:jc w:val="both"/>
+      </w:pPr>
+    </w:p>
+    <w:p>
+      <w:pPr>
+        <w:jc w:val="both"/>
+      </w:pPr>
       <w:r>
         <w:rPr>
           <w:noProof/>
           <w:lang w:eastAsia="fr-FR"/>
         </w:rPr>
         <w:pict>
-          <v:shape id="_x0000_s1133" type="#_x0000_t202" style="position:absolute;left:0;text-align:left;margin-left:91.6pt;margin-top:123.5pt;width:66.35pt;height:40.55pt;z-index:251741184">
-            <v:textbox>
-              <w:txbxContent>
-                <w:p>
-                  <w:r>
-                    <w:t>Actionneur</w:t>
-                  </w:r>
-                </w:p>
-              </w:txbxContent>
-            </v:textbox>
-          </v:shape>
-        </w:pict>
-      </w:r>
-      <w:r>
-        <w:rPr>
-          <w:noProof/>
-          <w:lang w:eastAsia="fr-FR"/>
-        </w:rPr>
-        <w:pict>
-          <v:shape id="_x0000_s1136" type="#_x0000_t202" style="position:absolute;left:0;text-align:left;margin-left:443.6pt;margin-top:112.05pt;width:61.6pt;height:34.55pt;z-index:251744256">
-            <v:textbox>
-              <w:txbxContent>
-                <w:p>
-                  <w:r>
-                    <w:t>Position</w:t>
-                  </w:r>
-                </w:p>
-              </w:txbxContent>
-            </v:textbox>
-          </v:shape>
-        </w:pict>
-      </w:r>
-      <w:r>
-        <w:rPr>
-          <w:noProof/>
-          <w:lang w:eastAsia="fr-FR"/>
-        </w:rPr>
-        <w:pict>
-          <v:shape id="_x0000_s1135" type="#_x0000_t202" style="position:absolute;left:0;text-align:left;margin-left:353.8pt;margin-top:102.25pt;width:55.15pt;height:44.35pt;z-index:251743232">
-            <v:textbox>
+          <v:shape id="_x0000_s1186" type="#_x0000_t202" style="position:absolute;left:0;text-align:left;margin-left:292.15pt;margin-top:1.05pt;width:94.5pt;height:28.5pt;z-index:251751424">
+            <v:textbox style="mso-next-textbox:#_x0000_s1186">
               <w:txbxContent>
                 <w:p>
                   <w:pPr>
                     <w:jc w:val="center"/>
                   </w:pPr>
-                  <w:r>
-                    <w:t>IA</w:t>
-                  </w:r>
-                </w:p>
-              </w:txbxContent>
-            </v:textbox>
-          </v:shape>
-        </w:pict>
-      </w:r>
-      <w:r>
-        <w:rPr>
-          <w:noProof/>
-          <w:lang w:eastAsia="fr-FR"/>
-        </w:rPr>
-        <w:pict>
-          <v:shape id="_x0000_s1134" type="#_x0000_t202" style="position:absolute;left:0;text-align:left;margin-left:176.6pt;margin-top:123.55pt;width:69.95pt;height:39.75pt;z-index:251742208">
-            <v:textbox>
-              <w:txbxContent>
-                <w:p>
                   <w:r>
                     <w:t>Emetteur</w:t>
                   </w:r>
@@ -1878,23 +1630,32 @@
           </v:shape>
         </w:pict>
       </w:r>
-    </w:p>
-    <w:p>
-      <w:pPr>
-        <w:jc w:val="both"/>
-      </w:pPr>
       <w:r>
         <w:rPr>
           <w:noProof/>
           <w:lang w:eastAsia="fr-FR"/>
         </w:rPr>
         <w:pict>
-          <v:shape id="_x0000_s1137" type="#_x0000_t202" style="position:absolute;left:0;text-align:left;margin-left:279.2pt;margin-top:172.3pt;width:66.85pt;height:20.55pt;z-index:251745280">
-            <v:textbox>
+          <v:shape id="_x0000_s1180" type="#_x0000_t32" style="position:absolute;left:0;text-align:left;margin-left:124.9pt;margin-top:18.3pt;width:33.05pt;height:0;z-index:251749376" o:connectortype="straight">
+            <v:stroke endarrow="block"/>
+          </v:shape>
+        </w:pict>
+      </w:r>
+      <w:r>
+        <w:rPr>
+          <w:noProof/>
+          <w:lang w:eastAsia="fr-FR"/>
+        </w:rPr>
+        <w:pict>
+          <v:shape id="_x0000_s1170" type="#_x0000_t202" style="position:absolute;left:0;text-align:left;margin-left:28.15pt;margin-top:2.55pt;width:94.5pt;height:27pt;z-index:251739136">
+            <v:textbox style="mso-next-textbox:#_x0000_s1170">
               <w:txbxContent>
                 <w:p>
+                  <w:pPr>
+                    <w:jc w:val="center"/>
+                  </w:pPr>
                   <w:r>
-                    <w:t>Récepteurs</w:t>
+                    <w:t>Batterie</w:t>
                   </w:r>
                 </w:p>
               </w:txbxContent>
@@ -1902,121 +1663,21 @@
           </v:shape>
         </w:pict>
       </w:r>
-    </w:p>
-    <w:p>
-      <w:pPr>
-        <w:jc w:val="both"/>
-      </w:pPr>
-      <w:r>
-        <w:rPr>
-          <w:noProof/>
+      <w:r>
+        <w:rPr>
+          <w:noProof/>
+          <w:lang w:eastAsia="fr-FR"/>
         </w:rPr>
         <w:pict>
-          <v:shape id="_x0000_s1131" type="#_x0000_t202" style="position:absolute;left:0;text-align:left;margin-left:0;margin-top:0;width:2in;height:2in;z-index:251739136;mso-wrap-style:none">
-            <v:textbox style="mso-next-textbox:#_x0000_s1131;mso-fit-shape-to-text:t">
+          <v:shape id="_x0000_s1171" type="#_x0000_t202" style="position:absolute;left:0;text-align:left;margin-left:162.4pt;margin-top:1.8pt;width:94.5pt;height:28.5pt;z-index:251740160">
+            <v:textbox style="mso-next-textbox:#_x0000_s1171">
               <w:txbxContent>
                 <w:p>
                   <w:pPr>
-                    <w:jc w:val="both"/>
+                    <w:jc w:val="center"/>
                   </w:pPr>
                   <w:r>
-                    <w:pict>
-                      <v:shapetype id="_x0000_t75" coordsize="21600,21600" o:spt="75" o:preferrelative="t" path="m@4@5l@4@11@9@11@9@5xe" filled="f" stroked="f">
-                        <v:stroke joinstyle="miter"/>
-                        <v:formulas>
-                          <v:f eqn="if lineDrawn pixelLineWidth 0"/>
-                          <v:f eqn="sum @0 1 0"/>
-                          <v:f eqn="sum 0 0 @1"/>
-                          <v:f eqn="prod @2 1 2"/>
-                          <v:f eqn="prod @3 21600 pixelWidth"/>
-                          <v:f eqn="prod @3 21600 pixelHeight"/>
-                          <v:f eqn="sum @0 0 1"/>
-                          <v:f eqn="prod @6 1 2"/>
-                          <v:f eqn="prod @7 21600 pixelWidth"/>
-                          <v:f eqn="sum @8 21600 0"/>
-                          <v:f eqn="prod @7 21600 pixelHeight"/>
-                          <v:f eqn="sum @10 21600 0"/>
-                        </v:formulas>
-                        <v:path o:extrusionok="f" gradientshapeok="t" o:connecttype="rect"/>
-                        <o:lock v:ext="edit" aspectratio="t"/>
-                      </v:shapetype>
-                      <v:shape id="_x0000_i1027" type="#_x0000_t75" style="width:449.25pt;height:160.5pt">
-                        <v:imagedata r:id="rId12" o:title="schéma 1" gain="1.25"/>
-                      </v:shape>
-                    </w:pict>
-                  </w:r>
-                </w:p>
-              </w:txbxContent>
-            </v:textbox>
-            <w10:wrap type="square"/>
-          </v:shape>
-        </w:pict>
-      </w:r>
-    </w:p>
-    <w:p>
-      <w:pPr>
-        <w:jc w:val="both"/>
-      </w:pPr>
-    </w:p>
-    <w:p>
-      <w:pPr>
-        <w:jc w:val="both"/>
-      </w:pPr>
-    </w:p>
-    <w:p>
-      <w:pPr>
-        <w:jc w:val="both"/>
-      </w:pPr>
-    </w:p>
-    <w:p>
-      <w:pPr>
-        <w:jc w:val="both"/>
-      </w:pPr>
-    </w:p>
-    <w:p>
-      <w:pPr>
-        <w:jc w:val="both"/>
-        <w:rPr>
-          <w:b/>
-        </w:rPr>
-      </w:pPr>
-      <w:r>
-        <w:rPr>
-          <w:b/>
-        </w:rPr>
-        <w:t>Méthode 2 :</w:t>
-      </w:r>
-    </w:p>
-    <w:p>
-      <w:pPr>
-        <w:jc w:val="both"/>
-      </w:pPr>
-      <w:r>
-        <w:rPr>
-          <w:noProof/>
-          <w:lang w:eastAsia="fr-FR"/>
-        </w:rPr>
-        <w:pict>
-          <v:shapetype id="_x0000_t120" coordsize="21600,21600" o:spt="120" path="m10800,qx,10800,10800,21600,21600,10800,10800,xe">
-            <v:path gradientshapeok="t" o:connecttype="custom" o:connectlocs="10800,0;3163,3163;0,10800;3163,18437;10800,21600;18437,18437;21600,10800;18437,3163" textboxrect="3163,3163,18437,18437"/>
-          </v:shapetype>
-          <v:shape id="_x0000_s1061" type="#_x0000_t120" style="position:absolute;left:0;text-align:left;margin-left:6.7pt;margin-top:50pt;width:25.9pt;height:24.05pt;z-index:251691008" fillcolor="#c0504d [3205]" strokecolor="#f2f2f2 [3041]" strokeweight="3pt">
-            <v:shadow on="t" type="perspective" color="#622423 [1605]" opacity=".5" offset="1pt" offset2="-1pt"/>
-          </v:shape>
-        </w:pict>
-      </w:r>
-      <w:r>
-        <w:rPr>
-          <w:noProof/>
-          <w:lang w:eastAsia="fr-FR"/>
-        </w:rPr>
-        <w:pict>
-          <v:shape id="_x0000_s1065" type="#_x0000_t202" style="position:absolute;left:0;text-align:left;margin-left:182.85pt;margin-top:55.8pt;width:68.75pt;height:19.75pt;z-index:251695104;visibility:visible;mso-width-relative:margin;mso-height-relative:margin" strokecolor="white [3212]">
-            <v:textbox>
-              <w:txbxContent>
-                <w:p>
-                  <w:r>
-                    <w:t>Récepteurs</w:t>
+                    <w:t>Puissance</w:t>
                   </w:r>
                 </w:p>
               </w:txbxContent>
@@ -2024,28 +1685,64 @@
           </v:shape>
         </w:pict>
       </w:r>
+    </w:p>
+    <w:p>
+      <w:pPr>
+        <w:jc w:val="both"/>
+      </w:pPr>
       <w:r>
         <w:rPr>
           <w:noProof/>
           <w:lang w:eastAsia="fr-FR"/>
         </w:rPr>
         <w:pict>
-          <v:rect id="_x0000_s1062" style="position:absolute;left:0;text-align:left;margin-left:143.65pt;margin-top:54.3pt;width:21.25pt;height:21.25pt;z-index:251692032" fillcolor="#f79646 [3209]" strokecolor="#f2f2f2 [3041]" strokeweight="3pt">
-            <v:shadow on="t" type="perspective" color="#974706 [1609]" opacity=".5" offset="1pt" offset2="-1pt"/>
-          </v:rect>
+          <v:shapetype id="_x0000_t34" coordsize="21600,21600" o:spt="34" o:oned="t" adj="10800" path="m,l@0,0@0,21600,21600,21600e" filled="f">
+            <v:stroke joinstyle="miter"/>
+            <v:formulas>
+              <v:f eqn="val #0"/>
+            </v:formulas>
+            <v:path arrowok="t" fillok="f" o:connecttype="none"/>
+            <v:handles>
+              <v:h position="#0,center"/>
+            </v:handles>
+            <o:lock v:ext="edit" shapetype="t"/>
+          </v:shapetype>
+          <v:shape id="_x0000_s1187" type="#_x0000_t34" style="position:absolute;left:0;text-align:left;margin-left:259.9pt;margin-top:4.85pt;width:79.5pt;height:61.5pt;flip:y;z-index:251752448" o:connectortype="elbow" adj="21600,130654,-89864">
+            <v:stroke endarrow="block"/>
+          </v:shape>
         </w:pict>
       </w:r>
       <w:r>
         <w:rPr>
           <w:noProof/>
+          <w:lang w:eastAsia="fr-FR"/>
         </w:rPr>
         <w:pict>
-          <v:shape id="Zone de texte 2" o:spid="_x0000_s1063" type="#_x0000_t202" style="position:absolute;left:0;text-align:left;margin-left:48.85pt;margin-top:54.3pt;width:68.75pt;height:19.75pt;z-index:251694080;visibility:visible;mso-width-relative:margin;mso-height-relative:margin" strokecolor="white [3212]">
-            <v:textbox>
+          <v:shape id="_x0000_s1181" type="#_x0000_t34" style="position:absolute;left:0;text-align:left;margin-left:76.95pt;margin-top:4.85pt;width:83.95pt;height:63pt;z-index:251750400" o:connectortype="elbow" adj="-399,-106457,-38028">
+            <v:stroke endarrow="block"/>
+          </v:shape>
+        </w:pict>
+      </w:r>
+    </w:p>
+    <w:p>
+      <w:pPr>
+        <w:jc w:val="both"/>
+      </w:pPr>
+      <w:r>
+        <w:rPr>
+          <w:noProof/>
+          <w:lang w:eastAsia="fr-FR"/>
+        </w:rPr>
+        <w:pict>
+          <v:shape id="_x0000_s1173" type="#_x0000_t202" style="position:absolute;left:0;text-align:left;margin-left:163.9pt;margin-top:15.4pt;width:94.5pt;height:45pt;z-index:251742208">
+            <v:textbox style="mso-next-textbox:#_x0000_s1173">
               <w:txbxContent>
                 <w:p>
+                  <w:pPr>
+                    <w:jc w:val="center"/>
+                  </w:pPr>
                   <w:r>
-                    <w:t>Emetteurs</w:t>
+                    <w:t>Intelligence électronique</w:t>
                   </w:r>
                 </w:p>
               </w:txbxContent>
@@ -2053,12 +1750,6 @@
           </v:shape>
         </w:pict>
       </w:r>
-      <w:r>
-        <w:t>La méthode 2, nous permettrait d’obtenir soit les distances d1, d2 et d3 séparant la balise réceptrice des 3 émetteurs, soit  d’approximer les angles α1, α2, et α3</w:t>
-      </w:r>
-      <w:r>
-        <w:t>, nous permettant également de connaitre la position sur le terrain.</w:t>
-      </w:r>
     </w:p>
     <w:p>
       <w:pPr>
@@ -2075,8 +1766,8 @@
           <w:lang w:eastAsia="fr-FR"/>
         </w:rPr>
         <w:pict>
-          <v:shape id="_x0000_s1053" type="#_x0000_t120" style="position:absolute;left:0;text-align:left;margin-left:6.7pt;margin-top:18pt;width:24.35pt;height:21.55pt;z-index:251686912" fillcolor="#c0504d [3205]" strokecolor="#f2f2f2 [3041]" strokeweight="3pt">
-            <v:shadow on="t" type="perspective" color="#622423 [1605]" opacity=".5" offset="1pt" offset2="-1pt"/>
+          <v:shape id="_x0000_s1189" type="#_x0000_t32" style="position:absolute;left:0;text-align:left;margin-left:236.65pt;margin-top:10.3pt;width:.05pt;height:32.25pt;z-index:251754496" o:connectortype="straight">
+            <v:stroke startarrow="block" endarrow="block"/>
           </v:shape>
         </w:pict>
       </w:r>
@@ -2086,7 +1777,9 @@
           <w:lang w:eastAsia="fr-FR"/>
         </w:rPr>
         <w:pict>
-          <v:rect id="_x0000_s1052" style="position:absolute;left:0;text-align:left;margin-left:4.55pt;margin-top:13.45pt;width:418pt;height:207.6pt;z-index:251658239"/>
+          <v:shape id="_x0000_s1188" type="#_x0000_t32" style="position:absolute;left:0;text-align:left;margin-left:181.15pt;margin-top:10.3pt;width:0;height:24pt;z-index:251753472" o:connectortype="straight">
+            <v:stroke startarrow="block" endarrow="block"/>
+          </v:shape>
         </w:pict>
       </w:r>
     </w:p>
@@ -2100,31 +1793,42 @@
           <w:lang w:eastAsia="fr-FR"/>
         </w:rPr>
         <w:pict>
-          <v:shape id="_x0000_s1059" type="#_x0000_t202" style="position:absolute;left:0;text-align:left;margin-left:98.25pt;margin-top:6.9pt;width:38.35pt;height:28.7pt;z-index:251688960">
-            <v:textbox style="mso-next-textbox:#_x0000_s1059">
+          <v:shape id="_x0000_s1195" type="#_x0000_t32" style="position:absolute;left:0;text-align:left;margin-left:358.85pt;margin-top:7.35pt;width:6.05pt;height:10.5pt;flip:x y;z-index:251758592" o:connectortype="straight"/>
+        </w:pict>
+      </w:r>
+      <w:r>
+        <w:rPr>
+          <w:noProof/>
+          <w:lang w:eastAsia="fr-FR"/>
+        </w:rPr>
+        <w:pict>
+          <v:shape id="_x0000_s1194" type="#_x0000_t32" style="position:absolute;left:0;text-align:left;margin-left:364.9pt;margin-top:5.85pt;width:6.5pt;height:11.25pt;flip:y;z-index:251757568" o:connectortype="straight"/>
+        </w:pict>
+      </w:r>
+      <w:r>
+        <w:rPr>
+          <w:noProof/>
+          <w:lang w:eastAsia="fr-FR"/>
+        </w:rPr>
+        <w:pict>
+          <v:shape id="_x0000_s1193" type="#_x0000_t32" style="position:absolute;left:0;text-align:left;margin-left:364.15pt;margin-top:17.85pt;width:0;height:19.5pt;flip:y;z-index:251756544" o:connectortype="straight"/>
+        </w:pict>
+      </w:r>
+      <w:r>
+        <w:rPr>
+          <w:noProof/>
+          <w:lang w:eastAsia="fr-FR"/>
+        </w:rPr>
+        <w:pict>
+          <v:shape id="_x0000_s1174" type="#_x0000_t202" style="position:absolute;left:0;text-align:left;margin-left:103.9pt;margin-top:9.6pt;width:94.5pt;height:57pt;z-index:251743232">
+            <v:textbox style="mso-next-textbox:#_x0000_s1174">
               <w:txbxContent>
                 <w:p>
                   <w:pPr>
-                    <w:rPr>
-                      <w:sz w:val="28"/>
-                      <w:szCs w:val="28"/>
-                      <w:vertAlign w:val="subscript"/>
-                    </w:rPr>
+                    <w:jc w:val="center"/>
                   </w:pPr>
                   <w:r>
-                    <w:rPr>
-                      <w:sz w:val="28"/>
-                      <w:szCs w:val="28"/>
-                    </w:rPr>
-                    <w:t>α</w:t>
-                  </w:r>
-                  <w:r>
-                    <w:rPr>
-                      <w:sz w:val="28"/>
-                      <w:szCs w:val="28"/>
-                      <w:vertAlign w:val="subscript"/>
-                    </w:rPr>
-                    <w:t>2</w:t>
+                    <w:t>Interface communication filaire</w:t>
                   </w:r>
                 </w:p>
               </w:txbxContent>
@@ -2138,31 +1842,15 @@
           <w:lang w:eastAsia="fr-FR"/>
         </w:rPr>
         <w:pict>
-          <v:shape id="_x0000_s1049" type="#_x0000_t202" style="position:absolute;left:0;text-align:left;margin-left:48.85pt;margin-top:1.3pt;width:38.35pt;height:21.5pt;z-index:251683840">
-            <v:textbox>
+          <v:shape id="_x0000_s1175" type="#_x0000_t202" style="position:absolute;left:0;text-align:left;margin-left:214.9pt;margin-top:17.1pt;width:94.5pt;height:41.25pt;z-index:251744256">
+            <v:textbox style="mso-next-textbox:#_x0000_s1175">
               <w:txbxContent>
                 <w:p>
                   <w:pPr>
-                    <w:rPr>
-                      <w:sz w:val="28"/>
-                      <w:szCs w:val="28"/>
-                      <w:vertAlign w:val="subscript"/>
-                    </w:rPr>
+                    <w:jc w:val="center"/>
                   </w:pPr>
                   <w:r>
-                    <w:rPr>
-                      <w:sz w:val="28"/>
-                      <w:szCs w:val="28"/>
-                    </w:rPr>
-                    <w:t>d</w:t>
-                  </w:r>
-                  <w:r>
-                    <w:rPr>
-                      <w:sz w:val="28"/>
-                      <w:szCs w:val="28"/>
-                      <w:vertAlign w:val="subscript"/>
-                    </w:rPr>
-                    <w:t>1</w:t>
+                    <w:t>Transmission sans fil</w:t>
                   </w:r>
                 </w:p>
               </w:txbxContent>
@@ -2170,13 +1858,18 @@
           </v:shape>
         </w:pict>
       </w:r>
+    </w:p>
+    <w:p>
+      <w:pPr>
+        <w:jc w:val="both"/>
+      </w:pPr>
       <w:r>
         <w:rPr>
           <w:noProof/>
           <w:lang w:eastAsia="fr-FR"/>
         </w:rPr>
         <w:pict>
-          <v:shape id="_x0000_s1046" type="#_x0000_t32" style="position:absolute;left:0;text-align:left;margin-left:18pt;margin-top:6.9pt;width:76.65pt;height:40.2pt;z-index:251680768" o:connectortype="straight"/>
+          <v:shape id="_x0000_s1192" type="#_x0000_t32" style="position:absolute;left:0;text-align:left;margin-left:312.4pt;margin-top:11.9pt;width:51.75pt;height:0;z-index:251755520" o:connectortype="straight"/>
         </w:pict>
       </w:r>
     </w:p>
@@ -2184,37 +1877,52 @@
       <w:pPr>
         <w:jc w:val="both"/>
       </w:pPr>
-      <w:r>
-        <w:rPr>
+    </w:p>
+    <w:p>
+      <w:pPr>
+        <w:rPr>
+          <w:b/>
+        </w:rPr>
+      </w:pPr>
+    </w:p>
+    <w:p>
+      <w:r>
+        <w:rPr>
+          <w:b/>
           <w:noProof/>
           <w:lang w:eastAsia="fr-FR"/>
         </w:rPr>
         <w:pict>
-          <v:shape id="_x0000_s1058" type="#_x0000_t202" style="position:absolute;left:0;text-align:left;margin-left:44pt;margin-top:15.1pt;width:38.35pt;height:28.05pt;z-index:251687936">
+          <v:rect id="_x0000_s1198" style="position:absolute;margin-left:10.15pt;margin-top:2.25pt;width:423.75pt;height:329.25pt;z-index:251761664"/>
+        </w:pict>
+      </w:r>
+      <w:r>
+        <w:rPr>
+          <w:b/>
+          <w:noProof/>
+          <w:lang w:eastAsia="fr-FR"/>
+        </w:rPr>
+        <w:pict>
+          <v:shape id="_x0000_s1219" type="#_x0000_t202" style="position:absolute;margin-left:15.4pt;margin-top:12pt;width:66.75pt;height:21pt;z-index:251783168">
             <v:textbox>
               <w:txbxContent>
                 <w:p>
                   <w:pPr>
                     <w:rPr>
-                      <w:sz w:val="28"/>
-                      <w:szCs w:val="28"/>
-                      <w:vertAlign w:val="subscript"/>
+                      <w:b/>
                     </w:rPr>
                   </w:pPr>
                   <w:r>
                     <w:rPr>
-                      <w:sz w:val="28"/>
-                      <w:szCs w:val="28"/>
+                      <w:b/>
                     </w:rPr>
-                    <w:t>α</w:t>
+                    <w:t>Récepteur</w:t>
                   </w:r>
                   <w:r>
                     <w:rPr>
-                      <w:sz w:val="28"/>
-                      <w:szCs w:val="28"/>
-                      <w:vertAlign w:val="subscript"/>
+                      <w:b/>
                     </w:rPr>
-                    <w:t>1</w:t>
+                    <w:t xml:space="preserve"> : </w:t>
                   </w:r>
                 </w:p>
               </w:txbxContent>
@@ -2222,37 +1930,76 @@
           </v:shape>
         </w:pict>
       </w:r>
+    </w:p>
+    <w:p>
+      <w:pPr>
+        <w:jc w:val="both"/>
+      </w:pPr>
       <w:r>
         <w:rPr>
           <w:noProof/>
           <w:lang w:eastAsia="fr-FR"/>
         </w:rPr>
         <w:pict>
-          <v:shape id="_x0000_s1050" type="#_x0000_t202" style="position:absolute;left:0;text-align:left;margin-left:251.6pt;margin-top:15.1pt;width:38.35pt;height:28.05pt;z-index:251684864">
-            <v:textbox>
+          <v:shapetype id="_x0000_t19" coordsize="21600,21600" o:spt="19" adj="-5898240,,,21600,21600" path="wr-21600,,21600,43200,,,21600,21600nfewr-21600,,21600,43200,,,21600,21600l,21600nsxe" filled="f">
+            <v:formulas>
+              <v:f eqn="val #2"/>
+              <v:f eqn="val #3"/>
+              <v:f eqn="val #4"/>
+            </v:formulas>
+            <v:path arrowok="t" o:extrusionok="f" gradientshapeok="t" o:connecttype="custom" o:connectlocs="0,0;21600,21600;0,21600"/>
+            <v:handles>
+              <v:h position="@2,#0" polar="@0,@1"/>
+              <v:h position="@2,#1" polar="@0,@1"/>
+            </v:handles>
+          </v:shapetype>
+          <v:shape id="_x0000_s1226" type="#_x0000_t19" style="position:absolute;left:0;text-align:left;margin-left:382.5pt;margin-top:30.35pt;width:12.05pt;height:7.15pt;flip:x y;z-index:251788288" coordsize="36328,21600" adj="-8715568,,14728" path="wr-6872,,36328,43200,,5800,36328,21600nfewr-6872,,36328,43200,,5800,36328,21600l14728,21600nsxe">
+            <v:path o:connectlocs="0,5800;36328,21600;14728,21600"/>
+          </v:shape>
+        </w:pict>
+      </w:r>
+      <w:r>
+        <w:rPr>
+          <w:noProof/>
+          <w:lang w:eastAsia="fr-FR"/>
+        </w:rPr>
+        <w:pict>
+          <v:shape id="_x0000_s1225" type="#_x0000_t19" style="position:absolute;left:0;text-align:left;margin-left:385.5pt;margin-top:24.35pt;width:12.05pt;height:7.15pt;flip:x y;z-index:251787264" coordsize="36328,21600" adj="-8715568,,14728" path="wr-6872,,36328,43200,,5800,36328,21600nfewr-6872,,36328,43200,,5800,36328,21600l14728,21600nsxe">
+            <v:path o:connectlocs="0,5800;36328,21600;14728,21600"/>
+          </v:shape>
+        </w:pict>
+      </w:r>
+      <w:r>
+        <w:rPr>
+          <w:noProof/>
+          <w:lang w:eastAsia="fr-FR"/>
+        </w:rPr>
+        <w:pict>
+          <v:shape id="_x0000_s1224" type="#_x0000_t19" style="position:absolute;left:0;text-align:left;margin-left:389.25pt;margin-top:17.6pt;width:12.05pt;height:7.15pt;flip:x y;z-index:251786240" coordsize="36328,21600" adj="-8715568,,14728" path="wr-6872,,36328,43200,,5800,36328,21600nfewr-6872,,36328,43200,,5800,36328,21600l14728,21600nsxe">
+            <v:path o:connectlocs="0,5800;36328,21600;14728,21600"/>
+          </v:shape>
+        </w:pict>
+      </w:r>
+    </w:p>
+    <w:p>
+      <w:pPr>
+        <w:jc w:val="both"/>
+      </w:pPr>
+      <w:r>
+        <w:rPr>
+          <w:noProof/>
+          <w:lang w:eastAsia="fr-FR"/>
+        </w:rPr>
+        <w:pict>
+          <v:shape id="_x0000_s1205" type="#_x0000_t202" style="position:absolute;left:0;text-align:left;margin-left:23.65pt;margin-top:15.15pt;width:97.5pt;height:27.75pt;z-index:251768832">
+            <v:textbox style="mso-next-textbox:#_x0000_s1205">
               <w:txbxContent>
                 <w:p>
                   <w:pPr>
-                    <w:rPr>
-                      <w:sz w:val="28"/>
-                      <w:szCs w:val="28"/>
-                      <w:vertAlign w:val="subscript"/>
-                    </w:rPr>
+                    <w:jc w:val="center"/>
                   </w:pPr>
                   <w:r>
-                    <w:rPr>
-                      <w:sz w:val="28"/>
-                      <w:szCs w:val="28"/>
-                    </w:rPr>
-                    <w:t>d</w:t>
-                  </w:r>
-                  <w:r>
-                    <w:rPr>
-                      <w:sz w:val="28"/>
-                      <w:szCs w:val="28"/>
-                      <w:vertAlign w:val="subscript"/>
-                    </w:rPr>
-                    <w:t>2</w:t>
+                    <w:t>(Circuit de charge)</w:t>
                   </w:r>
                 </w:p>
               </w:txbxContent>
@@ -2266,65 +2013,15 @@
           <w:lang w:eastAsia="fr-FR"/>
         </w:rPr>
         <w:pict>
-          <v:shape id="_x0000_s1048" type="#_x0000_t32" style="position:absolute;left:0;text-align:left;margin-left:94.65pt;margin-top:21.65pt;width:309.5pt;height:47.7pt;z-index:251682816" o:connectortype="straight"/>
-        </w:pict>
-      </w:r>
-      <w:r>
-        <w:rPr>
-          <w:noProof/>
-          <w:lang w:eastAsia="fr-FR"/>
-        </w:rPr>
-        <w:pict>
-          <v:shape id="_x0000_s1047" type="#_x0000_t32" style="position:absolute;left:0;text-align:left;margin-left:18pt;margin-top:21.65pt;width:76.65pt;height:130.9pt;flip:x;z-index:251681792" o:connectortype="straight"/>
-        </w:pict>
-      </w:r>
-      <w:r>
-        <w:rPr>
-          <w:noProof/>
-          <w:lang w:eastAsia="fr-FR"/>
-        </w:rPr>
-        <w:pict>
-          <v:rect id="_x0000_s1045" style="position:absolute;left:0;text-align:left;margin-left:73.15pt;margin-top:2.95pt;width:44.9pt;height:44.9pt;z-index:251679744" fillcolor="#f79646 [3209]" strokecolor="#f2f2f2 [3041]" strokeweight="3pt">
-            <v:shadow on="t" type="perspective" color="#974706 [1609]" opacity=".5" offset="1pt" offset2="-1pt"/>
-          </v:rect>
-        </w:pict>
-      </w:r>
-    </w:p>
-    <w:p>
-      <w:pPr>
-        <w:jc w:val="both"/>
-      </w:pPr>
-      <w:r>
-        <w:rPr>
-          <w:noProof/>
-          <w:lang w:eastAsia="fr-FR"/>
-        </w:rPr>
-        <w:pict>
-          <v:shape id="_x0000_s1060" type="#_x0000_t202" style="position:absolute;left:0;text-align:left;margin-left:98.25pt;margin-top:12.15pt;width:38.35pt;height:27.05pt;z-index:251689984">
-            <v:textbox>
+          <v:shape id="_x0000_s1201" type="#_x0000_t202" style="position:absolute;left:0;text-align:left;margin-left:159.4pt;margin-top:14.4pt;width:94.5pt;height:27.75pt;z-index:251764736">
+            <v:textbox style="mso-next-textbox:#_x0000_s1201">
               <w:txbxContent>
                 <w:p>
                   <w:pPr>
-                    <w:rPr>
-                      <w:sz w:val="28"/>
-                      <w:szCs w:val="28"/>
-                      <w:vertAlign w:val="subscript"/>
-                    </w:rPr>
+                    <w:jc w:val="center"/>
                   </w:pPr>
                   <w:r>
-                    <w:rPr>
-                      <w:sz w:val="28"/>
-                      <w:szCs w:val="28"/>
-                    </w:rPr>
-                    <w:t>α</w:t>
-                  </w:r>
-                  <w:r>
-                    <w:rPr>
-                      <w:sz w:val="28"/>
-                      <w:szCs w:val="28"/>
-                      <w:vertAlign w:val="subscript"/>
-                    </w:rPr>
-                    <w:t>3</w:t>
+                    <w:t>Moteur</w:t>
                   </w:r>
                 </w:p>
               </w:txbxContent>
@@ -2343,47 +2040,64 @@
           <w:lang w:eastAsia="fr-FR"/>
         </w:rPr>
         <w:pict>
-          <v:shape id="_x0000_s1044" type="#_x0000_t120" style="position:absolute;left:0;text-align:left;margin-left:391.05pt;margin-top:8.55pt;width:24.35pt;height:21.55pt;z-index:251678720" fillcolor="#c0504d [3205]" strokecolor="#f2f2f2 [3041]" strokeweight="3pt">
-            <v:shadow on="t" type="perspective" color="#622423 [1605]" opacity=".5" offset="1pt" offset2="-1pt"/>
+          <v:shape id="_x0000_s1223" type="#_x0000_t32" style="position:absolute;left:0;text-align:left;margin-left:340.15pt;margin-top:17.45pt;width:0;height:36pt;flip:y;z-index:251785216" o:connectortype="straight">
+            <v:stroke endarrow="block"/>
           </v:shape>
         </w:pict>
       </w:r>
-    </w:p>
-    <w:p>
-      <w:pPr>
-        <w:jc w:val="both"/>
-      </w:pPr>
       <w:r>
         <w:rPr>
           <w:noProof/>
           <w:lang w:eastAsia="fr-FR"/>
         </w:rPr>
         <w:pict>
-          <v:shape id="_x0000_s1051" type="#_x0000_t202" style="position:absolute;left:0;text-align:left;margin-left:48.85pt;margin-top:20.5pt;width:38.35pt;height:28.65pt;z-index:251685888">
-            <v:textbox>
+          <v:shape id="_x0000_s1208" type="#_x0000_t32" style="position:absolute;left:0;text-align:left;margin-left:205.9pt;margin-top:82.7pt;width:0;height:36pt;flip:y;z-index:251771904" o:connectortype="straight">
+            <v:stroke endarrow="block"/>
+          </v:shape>
+        </w:pict>
+      </w:r>
+      <w:r>
+        <w:rPr>
+          <w:noProof/>
+          <w:lang w:eastAsia="fr-FR"/>
+        </w:rPr>
+        <w:pict>
+          <v:shape id="_x0000_s1207" type="#_x0000_t32" style="position:absolute;left:0;text-align:left;margin-left:206.65pt;margin-top:15.2pt;width:0;height:36pt;flip:y;z-index:251770880" o:connectortype="straight">
+            <v:stroke endarrow="block"/>
+          </v:shape>
+        </w:pict>
+      </w:r>
+      <w:r>
+        <w:rPr>
+          <w:noProof/>
+          <w:lang w:eastAsia="fr-FR"/>
+        </w:rPr>
+        <w:pict>
+          <v:shape id="_x0000_s1206" type="#_x0000_t32" style="position:absolute;left:0;text-align:left;margin-left:72.4pt;margin-top:16.7pt;width:0;height:36pt;flip:y;z-index:251769856" o:connectortype="straight">
+            <v:stroke endarrow="block"/>
+          </v:shape>
+        </w:pict>
+      </w:r>
+    </w:p>
+    <w:p>
+      <w:pPr>
+        <w:jc w:val="both"/>
+      </w:pPr>
+      <w:r>
+        <w:rPr>
+          <w:noProof/>
+          <w:lang w:eastAsia="fr-FR"/>
+        </w:rPr>
+        <w:pict>
+          <v:shape id="_x0000_s1211" type="#_x0000_t202" style="position:absolute;left:0;text-align:left;margin-left:292.15pt;margin-top:21.25pt;width:94.5pt;height:39pt;z-index:251774976">
+            <v:textbox style="mso-next-textbox:#_x0000_s1211">
               <w:txbxContent>
                 <w:p>
                   <w:pPr>
-                    <w:rPr>
-                      <w:sz w:val="28"/>
-                      <w:szCs w:val="28"/>
-                      <w:vertAlign w:val="subscript"/>
-                    </w:rPr>
+                    <w:jc w:val="center"/>
                   </w:pPr>
                   <w:r>
-                    <w:rPr>
-                      <w:sz w:val="28"/>
-                      <w:szCs w:val="28"/>
-                    </w:rPr>
-                    <w:t>d</w:t>
-                  </w:r>
-                  <w:r>
-                    <w:rPr>
-                      <w:sz w:val="28"/>
-                      <w:szCs w:val="28"/>
-                      <w:vertAlign w:val="subscript"/>
-                    </w:rPr>
-                    <w:t>3</w:t>
+                    <w:t>Conditionneur signal</w:t>
                   </w:r>
                 </w:p>
               </w:txbxContent>
@@ -2396,62 +2110,19 @@
       <w:pPr>
         <w:jc w:val="both"/>
       </w:pPr>
-    </w:p>
-    <w:p>
-      <w:pPr>
-        <w:jc w:val="both"/>
-      </w:pPr>
       <w:r>
         <w:rPr>
           <w:noProof/>
           <w:lang w:eastAsia="fr-FR"/>
         </w:rPr>
         <w:pict>
-          <v:shape id="_x0000_s1043" type="#_x0000_t120" style="position:absolute;left:0;text-align:left;margin-left:5.4pt;margin-top:17.45pt;width:24.35pt;height:21.55pt;z-index:251677696" fillcolor="#c0504d [3205]" strokecolor="#f2f2f2 [3041]" strokeweight="3pt">
-            <v:shadow on="t" type="perspective" color="#622423 [1605]" opacity=".5" offset="1pt" offset2="-1pt"/>
-          </v:shape>
-        </w:pict>
-      </w:r>
-    </w:p>
-    <w:p>
-      <w:pPr>
-        <w:jc w:val="both"/>
-        <w:rPr>
-          <w:b/>
-        </w:rPr>
-      </w:pPr>
-    </w:p>
-    <w:p>
-      <w:pPr>
-        <w:rPr>
-          <w:b/>
-        </w:rPr>
-      </w:pPr>
-    </w:p>
-    <w:p>
-      <w:pPr>
-        <w:rPr>
-          <w:b/>
-        </w:rPr>
-      </w:pPr>
-    </w:p>
-    <w:p>
-      <w:pPr>
-        <w:rPr>
-          <w:b/>
-        </w:rPr>
-      </w:pPr>
-      <w:r>
-        <w:rPr>
-          <w:b/>
-          <w:noProof/>
-          <w:lang w:eastAsia="fr-FR"/>
-        </w:rPr>
-        <w:pict>
-          <v:shape id="_x0000_s1149" type="#_x0000_t202" style="position:absolute;margin-left:231.2pt;margin-top:21.25pt;width:61.6pt;height:21.3pt;z-index:251757568">
-            <v:textbox>
+          <v:shape id="_x0000_s1220" type="#_x0000_t202" style="position:absolute;left:0;text-align:left;margin-left:292.9pt;margin-top:-60.45pt;width:94.5pt;height:28.5pt;z-index:251784192">
+            <v:textbox style="mso-next-textbox:#_x0000_s1220">
               <w:txbxContent>
                 <w:p>
+                  <w:pPr>
+                    <w:jc w:val="center"/>
+                  </w:pPr>
                   <w:r>
                     <w:t>Récepteur</w:t>
                   </w:r>
@@ -2463,33 +2134,30 @@
       </w:r>
       <w:r>
         <w:rPr>
-          <w:b/>
           <w:noProof/>
           <w:lang w:eastAsia="fr-FR"/>
         </w:rPr>
         <w:pict>
-          <v:shape id="_x0000_s1148" type="#_x0000_t202" style="position:absolute;margin-left:202.6pt;margin-top:146.5pt;width:260.6pt;height:84.8pt;z-index:251756544" strokecolor="white [3212]">
-            <v:textbox>
-              <w:txbxContent>
-                <w:p/>
-              </w:txbxContent>
-            </v:textbox>
+          <v:shape id="_x0000_s1209" type="#_x0000_t32" style="position:absolute;left:0;text-align:left;margin-left:124.9pt;margin-top:18.3pt;width:33.05pt;height:0;z-index:251772928" o:connectortype="straight">
+            <v:stroke endarrow="block"/>
           </v:shape>
         </w:pict>
       </w:r>
       <w:r>
         <w:rPr>
-          <w:b/>
           <w:noProof/>
           <w:lang w:eastAsia="fr-FR"/>
         </w:rPr>
         <w:pict>
-          <v:shape id="_x0000_s1147" type="#_x0000_t202" style="position:absolute;margin-left:418.1pt;margin-top:21.05pt;width:61.6pt;height:34.55pt;z-index:251755520">
-            <v:textbox>
+          <v:shape id="_x0000_s1199" type="#_x0000_t202" style="position:absolute;left:0;text-align:left;margin-left:28.15pt;margin-top:2.55pt;width:94.5pt;height:27pt;z-index:251762688">
+            <v:textbox style="mso-next-textbox:#_x0000_s1199">
               <w:txbxContent>
                 <w:p>
+                  <w:pPr>
+                    <w:jc w:val="center"/>
+                  </w:pPr>
                   <w:r>
-                    <w:t>Position</w:t>
+                    <w:t>Batterie</w:t>
                   </w:r>
                 </w:p>
               </w:txbxContent>
@@ -2499,17 +2167,19 @@
       </w:r>
       <w:r>
         <w:rPr>
-          <w:b/>
           <w:noProof/>
           <w:lang w:eastAsia="fr-FR"/>
         </w:rPr>
         <w:pict>
-          <v:shape id="_x0000_s1146" type="#_x0000_t202" style="position:absolute;margin-left:427.8pt;margin-top:61pt;width:54.1pt;height:41pt;z-index:251754496">
-            <v:textbox style="mso-next-textbox:#_x0000_s1146">
+          <v:shape id="_x0000_s1200" type="#_x0000_t202" style="position:absolute;left:0;text-align:left;margin-left:162.4pt;margin-top:1.8pt;width:94.5pt;height:28.5pt;z-index:251763712">
+            <v:textbox style="mso-next-textbox:#_x0000_s1200">
               <w:txbxContent>
                 <w:p>
+                  <w:pPr>
+                    <w:jc w:val="center"/>
+                  </w:pPr>
                   <w:r>
-                    <w:t>Alim</w:t>
+                    <w:t>Puissance</w:t>
                   </w:r>
                 </w:p>
               </w:txbxContent>
@@ -2517,19 +2187,53 @@
           </v:shape>
         </w:pict>
       </w:r>
-      <w:r>
-        <w:rPr>
-          <w:b/>
+    </w:p>
+    <w:p>
+      <w:pPr>
+        <w:jc w:val="both"/>
+      </w:pPr>
+      <w:r>
+        <w:rPr>
           <w:noProof/>
           <w:lang w:eastAsia="fr-FR"/>
         </w:rPr>
         <w:pict>
-          <v:shape id="_x0000_s1145" type="#_x0000_t202" style="position:absolute;margin-left:352.6pt;margin-top:62.5pt;width:61.85pt;height:40.55pt;z-index:251753472">
-            <v:textbox>
+          <v:shape id="_x0000_s1212" type="#_x0000_t34" style="position:absolute;left:0;text-align:left;margin-left:259.9pt;margin-top:9.35pt;width:81.75pt;height:57pt;flip:y;z-index:251776000" o:connectortype="elbow" adj="21639,256661,-87391">
+            <v:stroke endarrow="block"/>
+          </v:shape>
+        </w:pict>
+      </w:r>
+      <w:r>
+        <w:rPr>
+          <w:noProof/>
+          <w:lang w:eastAsia="fr-FR"/>
+        </w:rPr>
+        <w:pict>
+          <v:shape id="_x0000_s1210" type="#_x0000_t34" style="position:absolute;left:0;text-align:left;margin-left:76.95pt;margin-top:4.85pt;width:83.95pt;height:63pt;z-index:251773952" o:connectortype="elbow" adj="-399,-106457,-38028">
+            <v:stroke endarrow="block"/>
+          </v:shape>
+        </w:pict>
+      </w:r>
+    </w:p>
+    <w:p>
+      <w:pPr>
+        <w:jc w:val="both"/>
+      </w:pPr>
+      <w:r>
+        <w:rPr>
+          <w:noProof/>
+          <w:lang w:eastAsia="fr-FR"/>
+        </w:rPr>
+        <w:pict>
+          <v:shape id="_x0000_s1202" type="#_x0000_t202" style="position:absolute;left:0;text-align:left;margin-left:163.9pt;margin-top:15.4pt;width:94.5pt;height:45pt;z-index:251765760">
+            <v:textbox style="mso-next-textbox:#_x0000_s1202">
               <w:txbxContent>
                 <w:p>
+                  <w:pPr>
+                    <w:jc w:val="center"/>
+                  </w:pPr>
                   <w:r>
-                    <w:t>IA</w:t>
+                    <w:t>Intelligence électronique</w:t>
                   </w:r>
                 </w:p>
               </w:txbxContent>
@@ -2537,19 +2241,85 @@
           </v:shape>
         </w:pict>
       </w:r>
-      <w:r>
-        <w:rPr>
-          <w:b/>
+    </w:p>
+    <w:p>
+      <w:pPr>
+        <w:jc w:val="both"/>
+      </w:pPr>
+    </w:p>
+    <w:p>
+      <w:pPr>
+        <w:jc w:val="both"/>
+      </w:pPr>
+      <w:r>
+        <w:rPr>
           <w:noProof/>
           <w:lang w:eastAsia="fr-FR"/>
         </w:rPr>
         <w:pict>
-          <v:shape id="_x0000_s1144" type="#_x0000_t202" style="position:absolute;margin-left:276.1pt;margin-top:63.25pt;width:66.35pt;height:40.55pt;z-index:251752448">
-            <v:textbox>
+          <v:shape id="_x0000_s1214" type="#_x0000_t32" style="position:absolute;left:0;text-align:left;margin-left:236.65pt;margin-top:10.3pt;width:.05pt;height:32.25pt;z-index:251778048" o:connectortype="straight">
+            <v:stroke startarrow="block" endarrow="block"/>
+          </v:shape>
+        </w:pict>
+      </w:r>
+      <w:r>
+        <w:rPr>
+          <w:noProof/>
+          <w:lang w:eastAsia="fr-FR"/>
+        </w:rPr>
+        <w:pict>
+          <v:shape id="_x0000_s1213" type="#_x0000_t32" style="position:absolute;left:0;text-align:left;margin-left:181.15pt;margin-top:10.3pt;width:0;height:24pt;z-index:251777024" o:connectortype="straight">
+            <v:stroke startarrow="block" endarrow="block"/>
+          </v:shape>
+        </w:pict>
+      </w:r>
+    </w:p>
+    <w:p>
+      <w:pPr>
+        <w:jc w:val="both"/>
+      </w:pPr>
+      <w:r>
+        <w:rPr>
+          <w:noProof/>
+          <w:lang w:eastAsia="fr-FR"/>
+        </w:rPr>
+        <w:pict>
+          <v:shape id="_x0000_s1218" type="#_x0000_t32" style="position:absolute;left:0;text-align:left;margin-left:358.85pt;margin-top:7.35pt;width:6.05pt;height:10.5pt;flip:x y;z-index:251782144" o:connectortype="straight"/>
+        </w:pict>
+      </w:r>
+      <w:r>
+        <w:rPr>
+          <w:noProof/>
+          <w:lang w:eastAsia="fr-FR"/>
+        </w:rPr>
+        <w:pict>
+          <v:shape id="_x0000_s1217" type="#_x0000_t32" style="position:absolute;left:0;text-align:left;margin-left:364.9pt;margin-top:5.85pt;width:6.5pt;height:11.25pt;flip:y;z-index:251781120" o:connectortype="straight"/>
+        </w:pict>
+      </w:r>
+      <w:r>
+        <w:rPr>
+          <w:noProof/>
+          <w:lang w:eastAsia="fr-FR"/>
+        </w:rPr>
+        <w:pict>
+          <v:shape id="_x0000_s1216" type="#_x0000_t32" style="position:absolute;left:0;text-align:left;margin-left:364.15pt;margin-top:17.85pt;width:0;height:19.5pt;flip:y;z-index:251780096" o:connectortype="straight"/>
+        </w:pict>
+      </w:r>
+      <w:r>
+        <w:rPr>
+          <w:noProof/>
+          <w:lang w:eastAsia="fr-FR"/>
+        </w:rPr>
+        <w:pict>
+          <v:shape id="_x0000_s1203" type="#_x0000_t202" style="position:absolute;left:0;text-align:left;margin-left:103.9pt;margin-top:9.6pt;width:94.5pt;height:57pt;z-index:251766784">
+            <v:textbox style="mso-next-textbox:#_x0000_s1203">
               <w:txbxContent>
                 <w:p>
+                  <w:pPr>
+                    <w:jc w:val="center"/>
+                  </w:pPr>
                   <w:r>
-                    <w:t>Actionneur</w:t>
+                    <w:t>Interface communication filaire</w:t>
                   </w:r>
                 </w:p>
               </w:txbxContent>
@@ -2559,17 +2329,19 @@
       </w:r>
       <w:r>
         <w:rPr>
-          <w:b/>
           <w:noProof/>
           <w:lang w:eastAsia="fr-FR"/>
         </w:rPr>
         <w:pict>
-          <v:shape id="_x0000_s1143" type="#_x0000_t202" style="position:absolute;margin-left:77.6pt;margin-top:119.55pt;width:69.95pt;height:39.75pt;z-index:251751424">
-            <v:textbox>
+          <v:shape id="_x0000_s1204" type="#_x0000_t202" style="position:absolute;left:0;text-align:left;margin-left:214.9pt;margin-top:17.1pt;width:94.5pt;height:41.25pt;z-index:251767808">
+            <v:textbox style="mso-next-textbox:#_x0000_s1204">
               <w:txbxContent>
                 <w:p>
+                  <w:pPr>
+                    <w:jc w:val="center"/>
+                  </w:pPr>
                   <w:r>
-                    <w:t>Emetteur</w:t>
+                    <w:t>Transmission sans fil</w:t>
                   </w:r>
                 </w:p>
               </w:txbxContent>
@@ -2577,927 +2349,18 @@
           </v:shape>
         </w:pict>
       </w:r>
-      <w:r>
-        <w:rPr>
-          <w:b/>
+    </w:p>
+    <w:p>
+      <w:pPr>
+        <w:jc w:val="both"/>
+      </w:pPr>
+      <w:r>
+        <w:rPr>
           <w:noProof/>
           <w:lang w:eastAsia="fr-FR"/>
         </w:rPr>
         <w:pict>
-          <v:shape id="_x0000_s1142" type="#_x0000_t202" style="position:absolute;margin-left:76.1pt;margin-top:73.8pt;width:69.95pt;height:39.75pt;z-index:251750400">
-            <v:textbox>
-              <w:txbxContent>
-                <w:p>
-                  <w:r>
-                    <w:t>Emetteur</w:t>
-                  </w:r>
-                </w:p>
-              </w:txbxContent>
-            </v:textbox>
-          </v:shape>
-        </w:pict>
-      </w:r>
-      <w:r>
-        <w:rPr>
-          <w:b/>
-          <w:noProof/>
-          <w:lang w:eastAsia="fr-FR"/>
-        </w:rPr>
-        <w:pict>
-          <v:shape id="_x0000_s1141" type="#_x0000_t202" style="position:absolute;margin-left:75.35pt;margin-top:13.05pt;width:69.95pt;height:39.75pt;z-index:251749376">
-            <v:textbox>
-              <w:txbxContent>
-                <w:p>
-                  <w:r>
-                    <w:t>Emetteur</w:t>
-                  </w:r>
-                </w:p>
-              </w:txbxContent>
-            </v:textbox>
-          </v:shape>
-        </w:pict>
-      </w:r>
-      <w:r>
-        <w:rPr>
-          <w:b/>
-          <w:noProof/>
-          <w:lang w:eastAsia="fr-FR"/>
-        </w:rPr>
-        <w:pict>
-          <v:shape id="_x0000_s1140" type="#_x0000_t202" style="position:absolute;margin-left:6.3pt;margin-top:118.75pt;width:61.6pt;height:41pt;z-index:251748352">
-            <v:textbox style="mso-next-textbox:#_x0000_s1140">
-              <w:txbxContent>
-                <w:p>
-                  <w:r>
-                    <w:t>Alim</w:t>
-                  </w:r>
-                </w:p>
-              </w:txbxContent>
-            </v:textbox>
-          </v:shape>
-        </w:pict>
-      </w:r>
-      <w:r>
-        <w:rPr>
-          <w:b/>
-          <w:noProof/>
-          <w:lang w:eastAsia="fr-FR"/>
-        </w:rPr>
-        <w:pict>
-          <v:shape id="_x0000_s1139" type="#_x0000_t202" style="position:absolute;margin-left:6.3pt;margin-top:72.25pt;width:61.6pt;height:41pt;z-index:251747328">
-            <v:textbox style="mso-next-textbox:#_x0000_s1139">
-              <w:txbxContent>
-                <w:p>
-                  <w:r>
-                    <w:t>Alim</w:t>
-                  </w:r>
-                </w:p>
-              </w:txbxContent>
-            </v:textbox>
-          </v:shape>
-        </w:pict>
-      </w:r>
-      <w:r>
-        <w:rPr>
-          <w:b/>
-          <w:noProof/>
-          <w:lang w:eastAsia="fr-FR"/>
-        </w:rPr>
-        <w:pict>
-          <v:shape id="_x0000_s1138" type="#_x0000_t202" style="position:absolute;margin-left:6.3pt;margin-top:12.25pt;width:61.6pt;height:41pt;z-index:251746304">
-            <v:textbox style="mso-next-textbox:#_x0000_s1138">
-              <w:txbxContent>
-                <w:p>
-                  <w:r>
-                    <w:t>Alim</w:t>
-                  </w:r>
-                </w:p>
-              </w:txbxContent>
-            </v:textbox>
-          </v:shape>
-        </w:pict>
-      </w:r>
-      <w:r>
-        <w:rPr>
-          <w:b/>
-        </w:rPr>
-        <w:pict>
-          <v:shape id="_x0000_i1025" type="#_x0000_t75" style="width:502.5pt;height:182.25pt">
-            <v:imagedata r:id="rId13" o:title="schéma 2" gain="1.25"/>
-          </v:shape>
-        </w:pict>
-      </w:r>
-    </w:p>
-    <w:p>
-      <w:pPr>
-        <w:rPr>
-          <w:b/>
-        </w:rPr>
-      </w:pPr>
-    </w:p>
-    <w:p>
-      <w:pPr>
-        <w:rPr>
-          <w:b/>
-        </w:rPr>
-      </w:pPr>
-    </w:p>
-    <w:p>
-      <w:pPr>
-        <w:rPr>
-          <w:b/>
-        </w:rPr>
-      </w:pPr>
-      <w:r>
-        <w:rPr>
-          <w:b/>
-        </w:rPr>
-        <w:lastRenderedPageBreak/>
-        <w:t>Méthode 3 :</w:t>
-      </w:r>
-    </w:p>
-    <w:p>
-      <w:pPr>
-        <w:jc w:val="both"/>
-      </w:pPr>
-      <w:r>
-        <w:t xml:space="preserve">La méthode 3, peut comme la méthode 2, se distinguer de deux manières </w:t>
-      </w:r>
-      <w:r>
-        <w:t xml:space="preserve">différentes : </w:t>
-      </w:r>
-    </w:p>
-    <w:p>
-      <w:pPr>
-        <w:pStyle w:val="Paragraphedeliste"/>
-        <w:numPr>
-          <w:ilvl w:val="0"/>
-          <w:numId w:val="11"/>
-        </w:numPr>
-        <w:jc w:val="both"/>
-      </w:pPr>
-      <w:r>
-        <w:t>L</w:t>
-      </w:r>
-      <w:r>
-        <w:t>a première méthode consiste à utiliser un télémètre, la valeur renvoyée est donc nécessairement une distance :</w:t>
-      </w:r>
-    </w:p>
-    <w:p>
-      <w:pPr>
-        <w:ind w:left="360"/>
-        <w:jc w:val="both"/>
-      </w:pPr>
-      <w:r>
-        <w:rPr>
-          <w:noProof/>
-          <w:lang w:eastAsia="fr-FR"/>
-        </w:rPr>
-        <w:pict>
-          <v:shape id="_x0000_s1081" type="#_x0000_t202" style="position:absolute;left:0;text-align:left;margin-left:48.85pt;margin-top:2.45pt;width:129.5pt;height:19.75pt;z-index:251713536;visibility:visible;mso-width-relative:margin;mso-height-relative:margin" strokecolor="white [3212]">
-            <v:textbox style="mso-next-textbox:#_x0000_s1081">
-              <w:txbxContent>
-                <w:p>
-                  <w:r>
-                    <w:t>Emetteurs- récepteurs</w:t>
-                  </w:r>
-                </w:p>
-              </w:txbxContent>
-            </v:textbox>
-          </v:shape>
-        </w:pict>
-      </w:r>
-      <w:r>
-        <w:rPr>
-          <w:noProof/>
-          <w:lang w:eastAsia="fr-FR"/>
-        </w:rPr>
-        <w:pict>
-          <v:shape id="_x0000_s1082" type="#_x0000_t202" style="position:absolute;left:0;text-align:left;margin-left:271.4pt;margin-top:5.7pt;width:68.75pt;height:19.75pt;z-index:251714560;visibility:visible;mso-width-relative:margin;mso-height-relative:margin" strokecolor="white [3212]">
-            <v:textbox style="mso-next-textbox:#_x0000_s1082">
-              <w:txbxContent>
-                <w:p>
-                  <w:r>
-                    <w:t>Réflecteurs</w:t>
-                  </w:r>
-                </w:p>
-              </w:txbxContent>
-            </v:textbox>
-          </v:shape>
-        </w:pict>
-      </w:r>
-      <w:r>
-        <w:rPr>
-          <w:noProof/>
-          <w:lang w:eastAsia="fr-FR"/>
-        </w:rPr>
-        <w:pict>
-          <v:shapetype id="_x0000_t132" coordsize="21600,21600" o:spt="132" path="m10800,qx,3391l,18209qy10800,21600,21600,18209l21600,3391qy10800,xem,3391nfqy10800,6782,21600,3391e">
-            <v:path o:extrusionok="f" gradientshapeok="t" o:connecttype="custom" o:connectlocs="10800,6782;10800,0;0,10800;10800,21600;21600,10800" o:connectangles="270,270,180,90,0" textboxrect="0,6782,21600,18209"/>
-          </v:shapetype>
-          <v:shape id="_x0000_s1083" type="#_x0000_t132" style="position:absolute;left:0;text-align:left;margin-left:237.75pt;margin-top:5.7pt;width:18.65pt;height:16.5pt;z-index:251715584" fillcolor="#4bacc6 [3208]" strokecolor="#f2f2f2 [3041]" strokeweight="3pt">
-            <v:shadow on="t" type="perspective" color="#205867 [1608]" opacity=".5" offset="1pt" offset2="-1pt"/>
-          </v:shape>
-        </w:pict>
-      </w:r>
-      <w:r>
-        <w:rPr>
-          <w:noProof/>
-          <w:lang w:eastAsia="fr-FR"/>
-        </w:rPr>
-        <w:pict>
-          <v:oval id="_x0000_s1084" style="position:absolute;left:0;text-align:left;margin-left:8.7pt;margin-top:-.15pt;width:21.05pt;height:21.05pt;z-index:251716608" fillcolor="#c0504d [3205]" strokecolor="#f2f2f2 [3041]" strokeweight="3pt">
-            <v:shadow on="t" type="perspective" color="#622423 [1605]" opacity=".5" offset="1pt" offset2="-1pt"/>
-          </v:oval>
-        </w:pict>
-      </w:r>
-    </w:p>
-    <w:p>
-      <w:pPr>
-        <w:jc w:val="both"/>
-      </w:pPr>
-      <w:r>
-        <w:rPr>
-          <w:noProof/>
-          <w:lang w:eastAsia="fr-FR"/>
-        </w:rPr>
-        <w:pict>
-          <v:shapetype id="_x0000_t22" coordsize="21600,21600" o:spt="22" adj="5400" path="m10800,qx0@1l0@2qy10800,21600,21600@2l21600@1qy10800,xem0@1qy10800@0,21600@1nfe">
-            <v:formulas>
-              <v:f eqn="val #0"/>
-              <v:f eqn="prod #0 1 2"/>
-              <v:f eqn="sum height 0 @1"/>
-            </v:formulas>
-            <v:path o:extrusionok="f" gradientshapeok="t" o:connecttype="custom" o:connectlocs="10800,@0;10800,0;0,10800;10800,21600;21600,10800" o:connectangles="270,270,180,90,0" textboxrect="0,@0,21600,@2"/>
-            <v:handles>
-              <v:h position="center,#0" yrange="0,10800"/>
-            </v:handles>
-            <o:complex v:ext="view"/>
-          </v:shapetype>
-          <v:shape id="_x0000_s1071" type="#_x0000_t22" style="position:absolute;left:0;text-align:left;margin-left:5.75pt;margin-top:20.15pt;width:24.35pt;height:21.55pt;z-index:251702272" fillcolor="#4bacc6 [3208]" strokecolor="#f2f2f2 [3041]" strokeweight="3pt">
-            <v:shadow on="t" type="perspective" color="#205867 [1608]" opacity=".5" offset="1pt" offset2="-1pt"/>
-          </v:shape>
-        </w:pict>
-      </w:r>
-      <w:r>
-        <w:rPr>
-          <w:noProof/>
-          <w:lang w:eastAsia="fr-FR"/>
-        </w:rPr>
-        <w:pict>
-          <v:rect id="_x0000_s1070" style="position:absolute;left:0;text-align:left;margin-left:3pt;margin-top:15.5pt;width:418pt;height:207.6pt;z-index:251701248"/>
-        </w:pict>
-      </w:r>
-    </w:p>
-    <w:p>
-      <w:pPr>
-        <w:jc w:val="both"/>
-      </w:pPr>
-      <w:r>
-        <w:rPr>
-          <w:noProof/>
-          <w:lang w:eastAsia="fr-FR"/>
-        </w:rPr>
-        <w:pict>
-          <v:shape id="_x0000_s1078" type="#_x0000_t202" style="position:absolute;left:0;text-align:left;margin-left:48.85pt;margin-top:-.1pt;width:57.95pt;height:22.9pt;z-index:251709440">
-            <v:textbox>
-              <w:txbxContent>
-                <w:p>
-                  <w:pPr>
-                    <w:rPr>
-                      <w:sz w:val="28"/>
-                      <w:szCs w:val="28"/>
-                      <w:vertAlign w:val="subscript"/>
-                    </w:rPr>
-                  </w:pPr>
-                  <w:r>
-                    <w:rPr>
-                      <w:sz w:val="28"/>
-                      <w:szCs w:val="28"/>
-                    </w:rPr>
-                    <w:t>2 * d</w:t>
-                  </w:r>
-                  <w:r>
-                    <w:rPr>
-                      <w:sz w:val="28"/>
-                      <w:szCs w:val="28"/>
-                      <w:vertAlign w:val="subscript"/>
-                    </w:rPr>
-                    <w:t>1</w:t>
-                  </w:r>
-                </w:p>
-              </w:txbxContent>
-            </v:textbox>
-          </v:shape>
-        </w:pict>
-      </w:r>
-      <w:r>
-        <w:rPr>
-          <w:noProof/>
-          <w:lang w:eastAsia="fr-FR"/>
-        </w:rPr>
-        <w:pict>
-          <v:shape id="_x0000_s1075" type="#_x0000_t32" style="position:absolute;left:0;text-align:left;margin-left:18pt;margin-top:6.9pt;width:76.65pt;height:40.2pt;z-index:251706368" o:connectortype="straight"/>
-        </w:pict>
-      </w:r>
-    </w:p>
-    <w:p>
-      <w:pPr>
-        <w:jc w:val="both"/>
-      </w:pPr>
-      <w:r>
-        <w:rPr>
-          <w:noProof/>
-          <w:lang w:eastAsia="fr-FR"/>
-        </w:rPr>
-        <w:pict>
-          <v:shape id="_x0000_s1079" type="#_x0000_t202" style="position:absolute;left:0;text-align:left;margin-left:251.6pt;margin-top:17.15pt;width:55.2pt;height:26pt;z-index:251710464">
-            <v:textbox style="mso-next-textbox:#_x0000_s1079">
-              <w:txbxContent>
-                <w:p>
-                  <w:pPr>
-                    <w:rPr>
-                      <w:sz w:val="28"/>
-                      <w:szCs w:val="28"/>
-                      <w:vertAlign w:val="subscript"/>
-                    </w:rPr>
-                  </w:pPr>
-                  <w:r>
-                    <w:rPr>
-                      <w:sz w:val="28"/>
-                      <w:szCs w:val="28"/>
-                    </w:rPr>
-                    <w:t>2 * d</w:t>
-                  </w:r>
-                  <w:r>
-                    <w:rPr>
-                      <w:sz w:val="28"/>
-                      <w:szCs w:val="28"/>
-                      <w:vertAlign w:val="subscript"/>
-                    </w:rPr>
-                    <w:t>2</w:t>
-                  </w:r>
-                </w:p>
-              </w:txbxContent>
-            </v:textbox>
-          </v:shape>
-        </w:pict>
-      </w:r>
-      <w:r>
-        <w:rPr>
-          <w:noProof/>
-          <w:lang w:eastAsia="fr-FR"/>
-        </w:rPr>
-        <w:pict>
-          <v:shape id="_x0000_s1077" type="#_x0000_t32" style="position:absolute;left:0;text-align:left;margin-left:94.65pt;margin-top:21.65pt;width:309.5pt;height:47.7pt;z-index:251708416" o:connectortype="straight"/>
-        </w:pict>
-      </w:r>
-      <w:r>
-        <w:rPr>
-          <w:noProof/>
-          <w:lang w:eastAsia="fr-FR"/>
-        </w:rPr>
-        <w:pict>
-          <v:shape id="_x0000_s1076" type="#_x0000_t32" style="position:absolute;left:0;text-align:left;margin-left:18pt;margin-top:21.65pt;width:76.65pt;height:130.9pt;flip:x;z-index:251707392" o:connectortype="straight"/>
-        </w:pict>
-      </w:r>
-      <w:r>
-        <w:rPr>
-          <w:noProof/>
-          <w:lang w:eastAsia="fr-FR"/>
-        </w:rPr>
-        <w:pict>
-          <v:oval id="_x0000_s1074" style="position:absolute;left:0;text-align:left;margin-left:73.15pt;margin-top:2.95pt;width:44.9pt;height:44.9pt;z-index:251705344" fillcolor="#c0504d [3205]" strokecolor="#f2f2f2 [3041]" strokeweight="3pt">
-            <v:shadow on="t" type="perspective" color="#622423 [1605]" opacity=".5" offset="1pt" offset2="-1pt"/>
-          </v:oval>
-        </w:pict>
-      </w:r>
-    </w:p>
-    <w:p>
-      <w:pPr>
-        <w:jc w:val="both"/>
-      </w:pPr>
-    </w:p>
-    <w:p>
-      <w:pPr>
-        <w:jc w:val="both"/>
-      </w:pPr>
-      <w:r>
-        <w:rPr>
-          <w:noProof/>
-          <w:lang w:eastAsia="fr-FR"/>
-        </w:rPr>
-        <w:pict>
-          <v:shape id="_x0000_s1073" type="#_x0000_t22" style="position:absolute;left:0;text-align:left;margin-left:391.05pt;margin-top:8.55pt;width:24.35pt;height:21.55pt;z-index:251704320" fillcolor="#4bacc6 [3208]" strokecolor="#f2f2f2 [3041]" strokeweight="3pt">
-            <v:shadow on="t" type="perspective" color="#205867 [1608]" opacity=".5" offset="1pt" offset2="-1pt"/>
-          </v:shape>
-        </w:pict>
-      </w:r>
-    </w:p>
-    <w:p>
-      <w:pPr>
-        <w:jc w:val="both"/>
-      </w:pPr>
-      <w:r>
-        <w:rPr>
-          <w:noProof/>
-          <w:lang w:eastAsia="fr-FR"/>
-        </w:rPr>
-        <w:pict>
-          <v:shape id="_x0000_s1080" type="#_x0000_t202" style="position:absolute;left:0;text-align:left;margin-left:48.85pt;margin-top:18.85pt;width:51.4pt;height:30.25pt;z-index:251711488">
-            <v:textbox>
-              <w:txbxContent>
-                <w:p>
-                  <w:pPr>
-                    <w:rPr>
-                      <w:sz w:val="28"/>
-                      <w:szCs w:val="28"/>
-                      <w:vertAlign w:val="subscript"/>
-                    </w:rPr>
-                  </w:pPr>
-                  <w:r>
-                    <w:rPr>
-                      <w:sz w:val="28"/>
-                      <w:szCs w:val="28"/>
-                    </w:rPr>
-                    <w:t>2 * d</w:t>
-                  </w:r>
-                  <w:r>
-                    <w:rPr>
-                      <w:sz w:val="28"/>
-                      <w:szCs w:val="28"/>
-                      <w:vertAlign w:val="subscript"/>
-                    </w:rPr>
-                    <w:t>3</w:t>
-                  </w:r>
-                </w:p>
-              </w:txbxContent>
-            </v:textbox>
-          </v:shape>
-        </w:pict>
-      </w:r>
-    </w:p>
-    <w:p>
-      <w:pPr>
-        <w:jc w:val="both"/>
-      </w:pPr>
-    </w:p>
-    <w:p>
-      <w:pPr>
-        <w:jc w:val="both"/>
-      </w:pPr>
-      <w:r>
-        <w:rPr>
-          <w:noProof/>
-          <w:lang w:eastAsia="fr-FR"/>
-        </w:rPr>
-        <w:pict>
-          <v:shape id="_x0000_s1072" type="#_x0000_t22" style="position:absolute;left:0;text-align:left;margin-left:5.4pt;margin-top:17.45pt;width:24.35pt;height:21.55pt;z-index:251703296" fillcolor="#4bacc6 [3208]" strokecolor="#f2f2f2 [3041]" strokeweight="3pt">
-            <v:shadow on="t" type="perspective" color="#205867 [1608]" opacity=".5" offset="1pt" offset2="-1pt"/>
-          </v:shape>
-        </w:pict>
-      </w:r>
-    </w:p>
-    <w:p>
-      <w:pPr>
-        <w:jc w:val="both"/>
-        <w:rPr>
-          <w:b/>
-        </w:rPr>
-      </w:pPr>
-    </w:p>
-    <w:p>
-      <w:pPr>
-        <w:jc w:val="both"/>
-      </w:pPr>
-    </w:p>
-    <w:p>
-      <w:pPr>
-        <w:pStyle w:val="Paragraphedeliste"/>
-        <w:numPr>
-          <w:ilvl w:val="0"/>
-          <w:numId w:val="11"/>
-        </w:numPr>
-        <w:jc w:val="both"/>
-      </w:pPr>
-      <w:r>
-        <w:t>La seconde consiste à utiliser un capteur tout ou r</w:t>
-      </w:r>
-      <w:r>
-        <w:t>ien et, en utilisant le temps où</w:t>
-      </w:r>
-      <w:r>
-        <w:t xml:space="preserve"> le capteur se trouve à l’état haut successivement, on peut approximer les arcs ci-dessous et en déduire la distance séparant l’émetteur de l’objet : </w:t>
-      </w:r>
-    </w:p>
-    <w:p>
-      <w:pPr>
-        <w:jc w:val="both"/>
-      </w:pPr>
-      <w:r>
-        <w:rPr>
-          <w:noProof/>
-          <w:lang w:eastAsia="fr-FR"/>
-        </w:rPr>
-        <w:pict>
-          <v:shape id="_x0000_s1115" type="#_x0000_t202" style="position:absolute;left:0;text-align:left;margin-left:67.55pt;margin-top:20.2pt;width:57.95pt;height:21.5pt;z-index:251726848">
-            <v:textbox>
-              <w:txbxContent>
-                <w:p>
-                  <w:pPr>
-                    <w:rPr>
-                      <w:sz w:val="28"/>
-                      <w:szCs w:val="28"/>
-                      <w:vertAlign w:val="subscript"/>
-                    </w:rPr>
-                  </w:pPr>
-                  <w:r>
-                    <w:rPr>
-                      <w:sz w:val="28"/>
-                      <w:szCs w:val="28"/>
-                    </w:rPr>
-                    <w:t xml:space="preserve"> d</w:t>
-                  </w:r>
-                  <w:r>
-                    <w:rPr>
-                      <w:sz w:val="28"/>
-                      <w:szCs w:val="28"/>
-                      <w:vertAlign w:val="subscript"/>
-                    </w:rPr>
-                    <w:t>1</w:t>
-                  </w:r>
-                </w:p>
-              </w:txbxContent>
-            </v:textbox>
-          </v:shape>
-        </w:pict>
-      </w:r>
-      <w:r>
-        <w:rPr>
-          <w:noProof/>
-          <w:lang w:eastAsia="fr-FR"/>
-        </w:rPr>
-        <w:pict>
-          <v:shape id="_x0000_s1108" type="#_x0000_t22" style="position:absolute;left:0;text-align:left;margin-left:5.75pt;margin-top:20.15pt;width:24.35pt;height:21.55pt;z-index:251719680" fillcolor="#4bacc6 [3208]" strokecolor="#f2f2f2 [3041]" strokeweight="3pt">
-            <v:shadow on="t" type="perspective" color="#205867 [1608]" opacity=".5" offset="1pt" offset2="-1pt"/>
-          </v:shape>
-        </w:pict>
-      </w:r>
-      <w:r>
-        <w:rPr>
-          <w:noProof/>
-          <w:lang w:eastAsia="fr-FR"/>
-        </w:rPr>
-        <w:pict>
-          <v:rect id="_x0000_s1107" style="position:absolute;left:0;text-align:left;margin-left:3pt;margin-top:15.5pt;width:418pt;height:207.6pt;z-index:251718656"/>
-        </w:pict>
-      </w:r>
-    </w:p>
-    <w:p>
-      <w:pPr>
-        <w:jc w:val="both"/>
-      </w:pPr>
-      <w:r>
-        <w:rPr>
-          <w:noProof/>
-          <w:lang w:eastAsia="fr-FR"/>
-        </w:rPr>
-        <w:pict>
-          <v:shape id="_x0000_s1119" type="#_x0000_t32" style="position:absolute;left:0;text-align:left;margin-left:29.75pt;margin-top:6.9pt;width:64.9pt;height:40.2pt;z-index:251730944" o:connectortype="straight"/>
-        </w:pict>
-      </w:r>
-      <w:r>
-        <w:rPr>
-          <w:noProof/>
-          <w:lang w:eastAsia="fr-FR"/>
-        </w:rPr>
-        <w:pict>
-          <v:shape id="_x0000_s1118" type="#_x0000_t32" style="position:absolute;left:0;text-align:left;margin-left:8.7pt;margin-top:16.25pt;width:85.95pt;height:30.85pt;z-index:251729920" o:connectortype="straight"/>
-        </w:pict>
-      </w:r>
-      <w:r>
-        <w:rPr>
-          <w:noProof/>
-          <w:lang w:eastAsia="fr-FR"/>
-        </w:rPr>
-        <w:pict>
-          <v:shape id="_x0000_s1112" type="#_x0000_t32" style="position:absolute;left:0;text-align:left;margin-left:18pt;margin-top:6.9pt;width:76.65pt;height:40.2pt;z-index:251723776" o:connectortype="straight"/>
-        </w:pict>
-      </w:r>
-    </w:p>
-    <w:p>
-      <w:pPr>
-        <w:jc w:val="both"/>
-      </w:pPr>
-      <w:r>
-        <w:rPr>
-          <w:noProof/>
-          <w:lang w:eastAsia="fr-FR"/>
-        </w:rPr>
-        <w:pict>
-          <v:shape id="_x0000_s1116" type="#_x0000_t202" style="position:absolute;left:0;text-align:left;margin-left:251.6pt;margin-top:17.85pt;width:55.2pt;height:25.3pt;z-index:251727872">
-            <v:textbox>
-              <w:txbxContent>
-                <w:p>
-                  <w:pPr>
-                    <w:rPr>
-                      <w:sz w:val="28"/>
-                      <w:szCs w:val="28"/>
-                      <w:vertAlign w:val="subscript"/>
-                    </w:rPr>
-                  </w:pPr>
-                  <w:r>
-                    <w:rPr>
-                      <w:sz w:val="28"/>
-                      <w:szCs w:val="28"/>
-                    </w:rPr>
-                    <w:t xml:space="preserve"> d</w:t>
-                  </w:r>
-                  <w:r>
-                    <w:rPr>
-                      <w:sz w:val="28"/>
-                      <w:szCs w:val="28"/>
-                      <w:vertAlign w:val="subscript"/>
-                    </w:rPr>
-                    <w:t>2</w:t>
-                  </w:r>
-                </w:p>
-              </w:txbxContent>
-            </v:textbox>
-          </v:shape>
-        </w:pict>
-      </w:r>
-      <w:r>
-        <w:rPr>
-          <w:noProof/>
-          <w:lang w:eastAsia="fr-FR"/>
-        </w:rPr>
-        <w:pict>
-          <v:shape id="_x0000_s1121" type="#_x0000_t32" style="position:absolute;left:0;text-align:left;margin-left:24.9pt;margin-top:21.65pt;width:69.75pt;height:136.8pt;flip:x;z-index:251732992" o:connectortype="straight"/>
-        </w:pict>
-      </w:r>
-      <w:r>
-        <w:rPr>
-          <w:noProof/>
-          <w:lang w:eastAsia="fr-FR"/>
-        </w:rPr>
-        <w:pict>
-          <v:shape id="_x0000_s1122" type="#_x0000_t32" style="position:absolute;left:0;text-align:left;margin-left:8.7pt;margin-top:21.65pt;width:85.95pt;height:130.9pt;flip:x;z-index:251734016" o:connectortype="straight"/>
-        </w:pict>
-      </w:r>
-      <w:r>
-        <w:rPr>
-          <w:noProof/>
-          <w:lang w:eastAsia="fr-FR"/>
-        </w:rPr>
-        <w:pict>
-          <v:shape id="_x0000_s1114" type="#_x0000_t32" style="position:absolute;left:0;text-align:left;margin-left:94.65pt;margin-top:21.65pt;width:301.85pt;height:47.7pt;z-index:251725824" o:connectortype="straight"/>
-        </w:pict>
-      </w:r>
-      <w:r>
-        <w:rPr>
-          <w:noProof/>
-          <w:lang w:eastAsia="fr-FR"/>
-        </w:rPr>
-        <w:pict>
-          <v:shape id="_x0000_s1120" type="#_x0000_t32" style="position:absolute;left:0;text-align:left;margin-left:94.65pt;margin-top:21.65pt;width:301.85pt;height:59.35pt;z-index:251731968" o:connectortype="straight"/>
-        </w:pict>
-      </w:r>
-      <w:r>
-        <w:rPr>
-          <w:noProof/>
-          <w:lang w:eastAsia="fr-FR"/>
-        </w:rPr>
-        <w:pict>
-          <v:shape id="_x0000_s1113" type="#_x0000_t32" style="position:absolute;left:0;text-align:left;margin-left:18pt;margin-top:21.65pt;width:76.65pt;height:130.9pt;flip:x;z-index:251724800" o:connectortype="straight"/>
-        </w:pict>
-      </w:r>
-      <w:r>
-        <w:rPr>
-          <w:noProof/>
-          <w:lang w:eastAsia="fr-FR"/>
-        </w:rPr>
-        <w:pict>
-          <v:oval id="_x0000_s1111" style="position:absolute;left:0;text-align:left;margin-left:73.15pt;margin-top:2.95pt;width:44.9pt;height:44.9pt;z-index:251722752" fillcolor="#c0504d [3205]" strokecolor="#f2f2f2 [3041]" strokeweight="3pt">
-            <v:shadow on="t" type="perspective" color="#622423 [1605]" opacity=".5" offset="1pt" offset2="-1pt"/>
-          </v:oval>
-        </w:pict>
-      </w:r>
-    </w:p>
-    <w:p>
-      <w:pPr>
-        <w:jc w:val="both"/>
-      </w:pPr>
-    </w:p>
-    <w:p>
-      <w:pPr>
-        <w:jc w:val="both"/>
-      </w:pPr>
-      <w:r>
-        <w:rPr>
-          <w:noProof/>
-          <w:lang w:eastAsia="fr-FR"/>
-        </w:rPr>
-        <w:pict>
-          <v:shape id="_x0000_s1110" type="#_x0000_t22" style="position:absolute;left:0;text-align:left;margin-left:391.05pt;margin-top:8.55pt;width:24.35pt;height:21.55pt;z-index:251721728" fillcolor="#4bacc6 [3208]" strokecolor="#f2f2f2 [3041]" strokeweight="3pt">
-            <v:shadow on="t" type="perspective" color="#205867 [1608]" opacity=".5" offset="1pt" offset2="-1pt"/>
-          </v:shape>
-        </w:pict>
-      </w:r>
-    </w:p>
-    <w:p>
-      <w:pPr>
-        <w:jc w:val="both"/>
-      </w:pPr>
-      <w:r>
-        <w:rPr>
-          <w:noProof/>
-          <w:lang w:eastAsia="fr-FR"/>
-        </w:rPr>
-        <w:pict>
-          <v:shape id="_x0000_s1117" type="#_x0000_t202" style="position:absolute;left:0;text-align:left;margin-left:48.85pt;margin-top:21.8pt;width:51.4pt;height:27.35pt;z-index:251728896">
-            <v:textbox>
-              <w:txbxContent>
-                <w:p>
-                  <w:pPr>
-                    <w:rPr>
-                      <w:sz w:val="28"/>
-                      <w:szCs w:val="28"/>
-                      <w:vertAlign w:val="subscript"/>
-                    </w:rPr>
-                  </w:pPr>
-                  <w:r>
-                    <w:rPr>
-                      <w:sz w:val="28"/>
-                      <w:szCs w:val="28"/>
-                    </w:rPr>
-                    <w:t>d</w:t>
-                  </w:r>
-                  <w:r>
-                    <w:rPr>
-                      <w:sz w:val="28"/>
-                      <w:szCs w:val="28"/>
-                      <w:vertAlign w:val="subscript"/>
-                    </w:rPr>
-                    <w:t>3</w:t>
-                  </w:r>
-                </w:p>
-              </w:txbxContent>
-            </v:textbox>
-          </v:shape>
-        </w:pict>
-      </w:r>
-    </w:p>
-    <w:p>
-      <w:pPr>
-        <w:jc w:val="both"/>
-      </w:pPr>
-    </w:p>
-    <w:p>
-      <w:pPr>
-        <w:jc w:val="both"/>
-      </w:pPr>
-      <w:r>
-        <w:rPr>
-          <w:noProof/>
-          <w:lang w:eastAsia="fr-FR"/>
-        </w:rPr>
-        <w:pict>
-          <v:shape id="_x0000_s1109" type="#_x0000_t22" style="position:absolute;left:0;text-align:left;margin-left:5.4pt;margin-top:17.45pt;width:24.35pt;height:21.55pt;z-index:251720704" fillcolor="#4bacc6 [3208]" strokecolor="#f2f2f2 [3041]" strokeweight="3pt">
-            <v:shadow on="t" type="perspective" color="#205867 [1608]" opacity=".5" offset="1pt" offset2="-1pt"/>
-          </v:shape>
-        </w:pict>
-      </w:r>
-    </w:p>
-    <w:p>
-      <w:pPr>
-        <w:jc w:val="both"/>
-        <w:rPr>
-          <w:b/>
-        </w:rPr>
-      </w:pPr>
-    </w:p>
-    <w:p/>
-    <w:p>
-      <w:r>
-        <w:rPr>
-          <w:noProof/>
-          <w:lang w:eastAsia="fr-FR"/>
-        </w:rPr>
-        <w:pict>
-          <v:shape id="_x0000_s1156" type="#_x0000_t202" style="position:absolute;margin-left:245.6pt;margin-top:164.35pt;width:61.6pt;height:34.55pt;z-index:251763712">
-            <v:textbox>
-              <w:txbxContent>
-                <w:p>
-                  <w:r>
-                    <w:t>Position</w:t>
-                  </w:r>
-                </w:p>
-              </w:txbxContent>
-            </v:textbox>
-          </v:shape>
-        </w:pict>
-      </w:r>
-      <w:r>
-        <w:rPr>
-          <w:noProof/>
-          <w:lang w:eastAsia="fr-FR"/>
-        </w:rPr>
-        <w:pict>
-          <v:shape id="_x0000_s1155" type="#_x0000_t202" style="position:absolute;margin-left:258.95pt;margin-top:55.05pt;width:80.35pt;height:36.3pt;z-index:251762688">
-            <v:textbox>
-              <w:txbxContent>
-                <w:p>
-                  <w:r>
-                    <w:t>Récepteur</w:t>
-                  </w:r>
-                </w:p>
-              </w:txbxContent>
-            </v:textbox>
-          </v:shape>
-        </w:pict>
-      </w:r>
-      <w:r>
-        <w:rPr>
-          <w:noProof/>
-          <w:lang w:eastAsia="fr-FR"/>
-        </w:rPr>
-        <w:pict>
-          <v:shape id="_x0000_s1154" type="#_x0000_t202" style="position:absolute;margin-left:258.35pt;margin-top:108.35pt;width:81.2pt;height:39.75pt;z-index:251761664">
-            <v:textbox>
-              <w:txbxContent>
-                <w:p>
-                  <w:r>
-                    <w:t>Emetteur</w:t>
-                  </w:r>
-                </w:p>
-              </w:txbxContent>
-            </v:textbox>
-          </v:shape>
-        </w:pict>
-      </w:r>
-      <w:r>
-        <w:rPr>
-          <w:noProof/>
-          <w:lang w:eastAsia="fr-FR"/>
-        </w:rPr>
-        <w:pict>
-          <v:shape id="_x0000_s1153" type="#_x0000_t202" style="position:absolute;margin-left:180.1pt;margin-top:109.05pt;width:56.6pt;height:40.55pt;z-index:251760640">
-            <v:textbox>
-              <w:txbxContent>
-                <w:p>
-                  <w:r>
-                    <w:t>IA</w:t>
-                  </w:r>
-                </w:p>
-              </w:txbxContent>
-            </v:textbox>
-          </v:shape>
-        </w:pict>
-      </w:r>
-      <w:r>
-        <w:rPr>
-          <w:noProof/>
-          <w:lang w:eastAsia="fr-FR"/>
-        </w:rPr>
-        <w:pict>
-          <v:shape id="_x0000_s1152" type="#_x0000_t202" style="position:absolute;margin-left:85.6pt;margin-top:110.55pt;width:77.6pt;height:40.55pt;z-index:251759616">
-            <v:textbox>
-              <w:txbxContent>
-                <w:p>
-                  <w:r>
-                    <w:t>Actionneur</w:t>
-                  </w:r>
-                </w:p>
-              </w:txbxContent>
-            </v:textbox>
-          </v:shape>
-        </w:pict>
-      </w:r>
-      <w:r>
-        <w:rPr>
-          <w:noProof/>
-          <w:lang w:eastAsia="fr-FR"/>
-        </w:rPr>
-        <w:pict>
-          <v:shape id="_x0000_s1151" type="#_x0000_t202" style="position:absolute;margin-left:9.3pt;margin-top:110.55pt;width:61.6pt;height:41pt;z-index:251758592">
-            <v:textbox style="mso-next-textbox:#_x0000_s1151">
-              <w:txbxContent>
-                <w:p>
-                  <w:r>
-                    <w:t>Alim</w:t>
-                  </w:r>
-                </w:p>
-              </w:txbxContent>
-            </v:textbox>
-          </v:shape>
-        </w:pict>
-      </w:r>
-      <w:r>
-        <w:pict>
-          <v:shape id="_x0000_i1026" type="#_x0000_t75" style="width:7in;height:205.5pt">
-            <v:imagedata r:id="rId14" o:title="schéma 3" gain="1.25"/>
-          </v:shape>
+          <v:shape id="_x0000_s1215" type="#_x0000_t32" style="position:absolute;left:0;text-align:left;margin-left:312.4pt;margin-top:11.9pt;width:51.75pt;height:0;z-index:251779072" o:connectortype="straight"/>
         </w:pict>
       </w:r>
     </w:p>
@@ -3584,7 +2447,13 @@
         <w:jc w:val="both"/>
       </w:pPr>
       <w:r>
-        <w:t>Réalisation des cartes électroniques nécessaires au fonctionnement des balises, les cartes disposeront également d’un émetteur Bluetooth afin de renvoyer par liaison série la position du robot, une fois celle-ci déterminée</w:t>
+        <w:t xml:space="preserve">Réalisation d’un émetteur Bluetooth </w:t>
+      </w:r>
+      <w:r>
+        <w:t xml:space="preserve">sur l’une des balises </w:t>
+      </w:r>
+      <w:r>
+        <w:t>afin de renvoyer la position du robot, une fois celle-ci déterminée</w:t>
       </w:r>
     </w:p>
     <w:p>
@@ -3608,24 +2477,6 @@
     </w:p>
     <w:p>
       <w:pPr>
-        <w:pStyle w:val="Titre1"/>
-        <w:ind w:left="757"/>
-      </w:pPr>
-      <w:r>
-        <w:t xml:space="preserve">IV) Améliorations </w:t>
-      </w:r>
-    </w:p>
-    <w:p/>
-    <w:p>
-      <w:pPr>
-        <w:jc w:val="both"/>
-      </w:pPr>
-      <w:r>
-        <w:t>Une fois le travail effectué, nous nous proposons d’améliorer le système de la façon suivante :</w:t>
-      </w:r>
-    </w:p>
-    <w:p>
-      <w:pPr>
         <w:pStyle w:val="Paragraphedeliste"/>
         <w:numPr>
           <w:ilvl w:val="0"/>
@@ -3634,24 +2485,7 @@
         <w:jc w:val="both"/>
       </w:pPr>
       <w:r>
-        <w:t xml:space="preserve">Développement, à partir du prototype, et des schémas </w:t>
-      </w:r>
-      <w:r>
-        <w:t>électriques, du routage de PCB</w:t>
-      </w:r>
-      <w:r>
-        <w:t xml:space="preserve"> sous </w:t>
-      </w:r>
-      <w:proofErr w:type="spellStart"/>
-      <w:r>
-        <w:t>Altium</w:t>
-      </w:r>
-      <w:proofErr w:type="spellEnd"/>
-      <w:r>
-        <w:t xml:space="preserve"> Designer</w:t>
-      </w:r>
-      <w:r>
-        <w:t xml:space="preserve"> en taille CMS.</w:t>
+        <w:t>Les balises auront une autonomie d’une heure chacune</w:t>
       </w:r>
     </w:p>
     <w:p>
@@ -3664,25 +2498,7 @@
         <w:jc w:val="both"/>
       </w:pPr>
       <w:r>
-        <w:t xml:space="preserve">Développement </w:t>
-      </w:r>
-      <w:r>
-        <w:t xml:space="preserve"> d’une interface recueillant les données  envoyé</w:t>
-      </w:r>
-      <w:r>
-        <w:t>es</w:t>
-      </w:r>
-      <w:r>
-        <w:t xml:space="preserve"> par </w:t>
-      </w:r>
-      <w:r>
-        <w:t>Bluetooth</w:t>
-      </w:r>
-      <w:r>
-        <w:t xml:space="preserve"> et affichant la position en temps réel sur </w:t>
-      </w:r>
-      <w:r>
-        <w:t>une « carte » du terrain à l’ordinateur.</w:t>
+        <w:t>Le temps de détermination max est de 1 seconde</w:t>
       </w:r>
     </w:p>
     <w:p>
@@ -3695,7 +2511,78 @@
         <w:jc w:val="both"/>
       </w:pPr>
       <w:r>
-        <w:t>Optimisation du code en étudiant les cas compliqués qui risquerai</w:t>
+        <w:t xml:space="preserve">La taille du terrain sur lequel évolueront les robots est de 2m x 3m </w:t>
+      </w:r>
+    </w:p>
+    <w:p>
+      <w:pPr>
+        <w:pStyle w:val="Titre1"/>
+        <w:ind w:left="757"/>
+      </w:pPr>
+      <w:r>
+        <w:t xml:space="preserve">IV) Améliorations </w:t>
+      </w:r>
+    </w:p>
+    <w:p/>
+    <w:p>
+      <w:pPr>
+        <w:jc w:val="both"/>
+      </w:pPr>
+      <w:r>
+        <w:t>Une fois le travail effectué, nous nous proposons d’améliorer le système de la façon suivante :</w:t>
+      </w:r>
+    </w:p>
+    <w:p>
+      <w:pPr>
+        <w:pStyle w:val="Paragraphedeliste"/>
+        <w:numPr>
+          <w:ilvl w:val="0"/>
+          <w:numId w:val="9"/>
+        </w:numPr>
+        <w:jc w:val="both"/>
+      </w:pPr>
+      <w:r>
+        <w:t xml:space="preserve">Développement </w:t>
+      </w:r>
+      <w:r>
+        <w:t xml:space="preserve"> d’une interface recueillant les données  envoyé</w:t>
+      </w:r>
+      <w:r>
+        <w:t>es</w:t>
+      </w:r>
+      <w:r>
+        <w:t xml:space="preserve"> par </w:t>
+      </w:r>
+      <w:r>
+        <w:t>Bluetooth</w:t>
+      </w:r>
+      <w:r>
+        <w:t xml:space="preserve"> et affichant la position en temps réel sur </w:t>
+      </w:r>
+      <w:r>
+        <w:t>une « carte » du terrain à l’ordinateur.</w:t>
+      </w:r>
+    </w:p>
+    <w:p>
+      <w:pPr>
+        <w:pStyle w:val="Paragraphedeliste"/>
+        <w:numPr>
+          <w:ilvl w:val="0"/>
+          <w:numId w:val="9"/>
+        </w:numPr>
+        <w:jc w:val="both"/>
+      </w:pPr>
+      <w:r>
+        <w:t>« </w:t>
+      </w:r>
+      <w:r>
+        <w:t>Optimisation</w:t>
+      </w:r>
+      <w:r>
+        <w:t> »</w:t>
+      </w:r>
+      <w:r>
+        <w:t xml:space="preserve"> du code en étudiant les cas compliqués qui risquerai</w:t>
       </w:r>
       <w:r>
         <w:t>en</w:t>
@@ -3706,13 +2593,67 @@
     </w:p>
     <w:p>
       <w:pPr>
+        <w:pStyle w:val="Paragraphedeliste"/>
+        <w:numPr>
+          <w:ilvl w:val="0"/>
+          <w:numId w:val="9"/>
+        </w:numPr>
+        <w:jc w:val="both"/>
+      </w:pPr>
+      <w:r>
+        <w:t xml:space="preserve">Développement, à partir du prototype, et des schémas électriques, du routage de PCB sous </w:t>
+      </w:r>
+      <w:proofErr w:type="spellStart"/>
+      <w:r>
+        <w:t>Altium</w:t>
+      </w:r>
+      <w:proofErr w:type="spellEnd"/>
+      <w:r>
+        <w:t xml:space="preserve"> Designer en taille CMS.</w:t>
+      </w:r>
+    </w:p>
+    <w:p>
+      <w:pPr>
         <w:jc w:val="both"/>
       </w:pPr>
       <w:r>
         <w:t xml:space="preserve">Nous nous attacherons également à réaliser une base mécanique en PVC propre et répondant au cahier des charges énoncé précédemment. </w:t>
       </w:r>
-      <w:bookmarkStart w:id="0" w:name="_GoBack"/>
-      <w:bookmarkEnd w:id="0"/>
+    </w:p>
+    <w:p>
+      <w:pPr>
+        <w:jc w:val="both"/>
+      </w:pPr>
+    </w:p>
+    <w:p>
+      <w:pPr>
+        <w:jc w:val="both"/>
+      </w:pPr>
+    </w:p>
+    <w:p>
+      <w:pPr>
+        <w:jc w:val="both"/>
+      </w:pPr>
+    </w:p>
+    <w:p>
+      <w:pPr>
+        <w:jc w:val="both"/>
+      </w:pPr>
+    </w:p>
+    <w:p>
+      <w:pPr>
+        <w:jc w:val="both"/>
+      </w:pPr>
+    </w:p>
+    <w:p>
+      <w:pPr>
+        <w:jc w:val="both"/>
+      </w:pPr>
+    </w:p>
+    <w:p>
+      <w:pPr>
+        <w:jc w:val="both"/>
+      </w:pPr>
     </w:p>
     <w:p>
       <w:r>
@@ -3766,10 +2707,10 @@
                     </pic:cNvPicPr>
                   </pic:nvPicPr>
                   <pic:blipFill rotWithShape="1">
-                    <a:blip r:embed="rId15" cstate="print">
+                    <a:blip r:embed="rId13" cstate="print">
                       <a:extLst>
                         <a:ext uri="{28A0092B-C50C-407E-A947-70E740481C1C}">
-                          <a14:useLocalDpi xmlns:a14="http://schemas.microsoft.com/office/drawing/2010/main" xmlns:wps="http://schemas.microsoft.com/office/word/2010/wordprocessingShape" xmlns:wpi="http://schemas.microsoft.com/office/word/2010/wordprocessingInk" xmlns:wpg="http://schemas.microsoft.com/office/word/2010/wordprocessingGroup" xmlns:w14="http://schemas.microsoft.com/office/word/2010/wordml" xmlns:w="http://schemas.openxmlformats.org/wordprocessingml/2006/main" xmlns:w10="urn:schemas-microsoft-com:office:word" xmlns:wp14="http://schemas.microsoft.com/office/word/2010/wordprocessingDrawing" xmlns:v="urn:schemas-microsoft-com:vml" xmlns:o="urn:schemas-microsoft-com:office:office" xmlns:mc="http://schemas.openxmlformats.org/markup-compatibility/2006" xmlns:wpc="http://schemas.microsoft.com/office/word/2010/wordprocessingCanvas" xmlns="" val="0"/>
+                          <a14:useLocalDpi xmlns:a14="http://schemas.microsoft.com/office/drawing/2010/main" val="0"/>
                         </a:ext>
                       </a:extLst>
                     </a:blip>
@@ -3790,7 +2731,7 @@
                     </a:ln>
                     <a:extLst>
                       <a:ext uri="{53640926-AAD7-44D8-BBD7-CCE9431645EC}">
-                        <a14:shadowObscured xmlns:a14="http://schemas.microsoft.com/office/drawing/2010/main" xmlns:wps="http://schemas.microsoft.com/office/word/2010/wordprocessingShape" xmlns:wpi="http://schemas.microsoft.com/office/word/2010/wordprocessingInk" xmlns:wpg="http://schemas.microsoft.com/office/word/2010/wordprocessingGroup" xmlns:w14="http://schemas.microsoft.com/office/word/2010/wordml" xmlns:w="http://schemas.openxmlformats.org/wordprocessingml/2006/main" xmlns:w10="urn:schemas-microsoft-com:office:word" xmlns:wp14="http://schemas.microsoft.com/office/word/2010/wordprocessingDrawing" xmlns:v="urn:schemas-microsoft-com:vml" xmlns:o="urn:schemas-microsoft-com:office:office" xmlns:mc="http://schemas.openxmlformats.org/markup-compatibility/2006" xmlns:wpc="http://schemas.microsoft.com/office/word/2010/wordprocessingCanvas" xmlns=""/>
+                        <a14:shadowObscured xmlns:a14="http://schemas.microsoft.com/office/drawing/2010/main"/>
                       </a:ext>
                     </a:extLst>
                   </pic:spPr>
@@ -3816,8 +2757,8 @@
       </w:r>
     </w:p>
     <w:sectPr>
-      <w:headerReference w:type="default" r:id="rId16"/>
-      <w:footerReference w:type="default" r:id="rId17"/>
+      <w:headerReference w:type="default" r:id="rId14"/>
+      <w:footerReference w:type="default" r:id="rId15"/>
       <w:pgSz w:w="11906" w:h="16838"/>
       <w:pgMar w:top="1417" w:right="1417" w:bottom="1417" w:left="1417" w:header="708" w:footer="708" w:gutter="0"/>
       <w:pgNumType w:start="0"/>
@@ -3830,7 +2771,7 @@
 </file>
 
 <file path=word/endnotes.xml><?xml version="1.0" encoding="utf-8"?>
-<w:endnotes xmlns:ve="http://schemas.openxmlformats.org/markup-compatibility/2006" xmlns:o="urn:schemas-microsoft-com:office:office" xmlns:r="http://schemas.openxmlformats.org/officeDocument/2006/relationships" xmlns:m="http://schemas.openxmlformats.org/officeDocument/2006/math" xmlns:v="urn:schemas-microsoft-com:vml" xmlns:wp="http://schemas.openxmlformats.org/drawingml/2006/wordprocessingDrawing" xmlns:w10="urn:schemas-microsoft-com:office:word" xmlns:w="http://schemas.openxmlformats.org/wordprocessingml/2006/main" xmlns:wne="http://schemas.microsoft.com/office/word/2006/wordml">
+<w:endnotes xmlns:wpc="http://schemas.microsoft.com/office/word/2010/wordprocessingCanvas" xmlns:mc="http://schemas.openxmlformats.org/markup-compatibility/2006" xmlns:o="urn:schemas-microsoft-com:office:office" xmlns:r="http://schemas.openxmlformats.org/officeDocument/2006/relationships" xmlns:m="http://schemas.openxmlformats.org/officeDocument/2006/math" xmlns:v="urn:schemas-microsoft-com:vml" xmlns:wp14="http://schemas.microsoft.com/office/word/2010/wordprocessingDrawing" xmlns:wp="http://schemas.openxmlformats.org/drawingml/2006/wordprocessingDrawing" xmlns:w10="urn:schemas-microsoft-com:office:word" xmlns:w="http://schemas.openxmlformats.org/wordprocessingml/2006/main" xmlns:w14="http://schemas.microsoft.com/office/word/2010/wordml" xmlns:wpg="http://schemas.microsoft.com/office/word/2010/wordprocessingGroup" xmlns:wpi="http://schemas.microsoft.com/office/word/2010/wordprocessingInk" xmlns:wne="http://schemas.microsoft.com/office/word/2006/wordml" xmlns:wps="http://schemas.microsoft.com/office/word/2010/wordprocessingShape" mc:Ignorable="w14 wp14">
   <w:endnote w:type="separator" w:id="-1">
     <w:p>
       <w:pPr>
@@ -3855,12 +2796,12 @@
 </file>
 
 <file path=word/footer1.xml><?xml version="1.0" encoding="utf-8"?>
-<w:ftr xmlns:ve="http://schemas.openxmlformats.org/markup-compatibility/2006" xmlns:o="urn:schemas-microsoft-com:office:office" xmlns:r="http://schemas.openxmlformats.org/officeDocument/2006/relationships" xmlns:m="http://schemas.openxmlformats.org/officeDocument/2006/math" xmlns:v="urn:schemas-microsoft-com:vml" xmlns:wp="http://schemas.openxmlformats.org/drawingml/2006/wordprocessingDrawing" xmlns:w10="urn:schemas-microsoft-com:office:word" xmlns:w="http://schemas.openxmlformats.org/wordprocessingml/2006/main" xmlns:wne="http://schemas.microsoft.com/office/word/2006/wordml">
+<w:ftr xmlns:wpc="http://schemas.microsoft.com/office/word/2010/wordprocessingCanvas" xmlns:mc="http://schemas.openxmlformats.org/markup-compatibility/2006" xmlns:o="urn:schemas-microsoft-com:office:office" xmlns:r="http://schemas.openxmlformats.org/officeDocument/2006/relationships" xmlns:m="http://schemas.openxmlformats.org/officeDocument/2006/math" xmlns:v="urn:schemas-microsoft-com:vml" xmlns:wp14="http://schemas.microsoft.com/office/word/2010/wordprocessingDrawing" xmlns:wp="http://schemas.openxmlformats.org/drawingml/2006/wordprocessingDrawing" xmlns:w10="urn:schemas-microsoft-com:office:word" xmlns:w="http://schemas.openxmlformats.org/wordprocessingml/2006/main" xmlns:w14="http://schemas.microsoft.com/office/word/2010/wordml" xmlns:wpg="http://schemas.microsoft.com/office/word/2010/wordprocessingGroup" xmlns:wpi="http://schemas.microsoft.com/office/word/2010/wordprocessingInk" xmlns:wne="http://schemas.microsoft.com/office/word/2006/wordml" xmlns:wps="http://schemas.microsoft.com/office/word/2010/wordprocessingShape" mc:Ignorable="w14 wp14">
   <w:tbl>
     <w:tblPr>
       <w:tblpPr w:leftFromText="187" w:rightFromText="187" w:vertAnchor="text" w:tblpY="1"/>
       <w:tblW w:w="5000" w:type="pct"/>
-      <w:tblLook w:val="04A0"/>
+      <w:tblLook w:val="04A0" w:firstRow="1" w:lastRow="0" w:firstColumn="1" w:lastColumn="0" w:noHBand="0" w:noVBand="1"/>
     </w:tblPr>
     <w:tblGrid>
       <w:gridCol w:w="4051"/>
@@ -3887,6 +2828,74 @@
               <w:bCs/>
             </w:rPr>
           </w:pPr>
+          <w:proofErr w:type="spellStart"/>
+          <w:r>
+            <w:rPr>
+              <w:rFonts w:asciiTheme="majorHAnsi" w:eastAsiaTheme="majorEastAsia" w:hAnsiTheme="majorHAnsi" w:cstheme="majorBidi"/>
+              <w:b/>
+              <w:bCs/>
+            </w:rPr>
+            <w:t>Chenigle</w:t>
+          </w:r>
+          <w:proofErr w:type="spellEnd"/>
+          <w:r>
+            <w:rPr>
+              <w:rFonts w:asciiTheme="majorHAnsi" w:eastAsiaTheme="majorEastAsia" w:hAnsiTheme="majorHAnsi" w:cstheme="majorBidi"/>
+              <w:b/>
+              <w:bCs/>
+            </w:rPr>
+            <w:t>,</w:t>
+          </w:r>
+          <w:r>
+            <w:rPr>
+              <w:rFonts w:asciiTheme="majorHAnsi" w:eastAsiaTheme="majorEastAsia" w:hAnsiTheme="majorHAnsi" w:cstheme="majorBidi"/>
+              <w:b/>
+              <w:bCs/>
+            </w:rPr>
+            <w:t xml:space="preserve">  </w:t>
+          </w:r>
+          <w:r>
+            <w:rPr>
+              <w:rFonts w:asciiTheme="majorHAnsi" w:eastAsiaTheme="majorEastAsia" w:hAnsiTheme="majorHAnsi" w:cstheme="majorBidi"/>
+              <w:b/>
+              <w:bCs/>
+            </w:rPr>
+            <w:t xml:space="preserve"> </w:t>
+          </w:r>
+          <w:proofErr w:type="spellStart"/>
+          <w:r>
+            <w:rPr>
+              <w:rFonts w:asciiTheme="majorHAnsi" w:eastAsiaTheme="majorEastAsia" w:hAnsiTheme="majorHAnsi" w:cstheme="majorBidi"/>
+              <w:b/>
+              <w:bCs/>
+            </w:rPr>
+            <w:t>Labeyrie</w:t>
+          </w:r>
+          <w:proofErr w:type="spellEnd"/>
+          <w:r>
+            <w:rPr>
+              <w:rFonts w:asciiTheme="majorHAnsi" w:eastAsiaTheme="majorEastAsia" w:hAnsiTheme="majorHAnsi" w:cstheme="majorBidi"/>
+              <w:b/>
+              <w:bCs/>
+            </w:rPr>
+            <w:t xml:space="preserve">, </w:t>
+          </w:r>
+          <w:r>
+            <w:rPr>
+              <w:rFonts w:asciiTheme="majorHAnsi" w:eastAsiaTheme="majorEastAsia" w:hAnsiTheme="majorHAnsi" w:cstheme="majorBidi"/>
+              <w:b/>
+              <w:bCs/>
+            </w:rPr>
+            <w:t xml:space="preserve">   </w:t>
+          </w:r>
+          <w:r>
+            <w:rPr>
+              <w:rFonts w:asciiTheme="majorHAnsi" w:eastAsiaTheme="majorEastAsia" w:hAnsiTheme="majorHAnsi" w:cstheme="majorBidi"/>
+              <w:b/>
+              <w:bCs/>
+            </w:rPr>
+            <w:t>Mercier</w:t>
+          </w:r>
         </w:p>
       </w:tc>
       <w:tc>
@@ -3968,12 +2977,21 @@
         <w:p>
           <w:pPr>
             <w:pStyle w:val="En-tte"/>
+            <w:jc w:val="right"/>
             <w:rPr>
               <w:rFonts w:asciiTheme="majorHAnsi" w:eastAsiaTheme="majorEastAsia" w:hAnsiTheme="majorHAnsi" w:cstheme="majorBidi"/>
               <w:b/>
               <w:bCs/>
             </w:rPr>
           </w:pPr>
+          <w:r>
+            <w:rPr>
+              <w:rFonts w:asciiTheme="majorHAnsi" w:eastAsiaTheme="majorEastAsia" w:hAnsiTheme="majorHAnsi" w:cstheme="majorBidi"/>
+              <w:b/>
+              <w:bCs/>
+            </w:rPr>
+            <w:t>PRJ_M1E11</w:t>
+          </w:r>
         </w:p>
       </w:tc>
     </w:tr>
@@ -4045,7 +3063,7 @@
 </file>
 
 <file path=word/footnotes.xml><?xml version="1.0" encoding="utf-8"?>
-<w:footnotes xmlns:ve="http://schemas.openxmlformats.org/markup-compatibility/2006" xmlns:o="urn:schemas-microsoft-com:office:office" xmlns:r="http://schemas.openxmlformats.org/officeDocument/2006/relationships" xmlns:m="http://schemas.openxmlformats.org/officeDocument/2006/math" xmlns:v="urn:schemas-microsoft-com:vml" xmlns:wp="http://schemas.openxmlformats.org/drawingml/2006/wordprocessingDrawing" xmlns:w10="urn:schemas-microsoft-com:office:word" xmlns:w="http://schemas.openxmlformats.org/wordprocessingml/2006/main" xmlns:wne="http://schemas.microsoft.com/office/word/2006/wordml">
+<w:footnotes xmlns:wpc="http://schemas.microsoft.com/office/word/2010/wordprocessingCanvas" xmlns:mc="http://schemas.openxmlformats.org/markup-compatibility/2006" xmlns:o="urn:schemas-microsoft-com:office:office" xmlns:r="http://schemas.openxmlformats.org/officeDocument/2006/relationships" xmlns:m="http://schemas.openxmlformats.org/officeDocument/2006/math" xmlns:v="urn:schemas-microsoft-com:vml" xmlns:wp14="http://schemas.microsoft.com/office/word/2010/wordprocessingDrawing" xmlns:wp="http://schemas.openxmlformats.org/drawingml/2006/wordprocessingDrawing" xmlns:w10="urn:schemas-microsoft-com:office:word" xmlns:w="http://schemas.openxmlformats.org/wordprocessingml/2006/main" xmlns:w14="http://schemas.microsoft.com/office/word/2010/wordml" xmlns:wpg="http://schemas.microsoft.com/office/word/2010/wordprocessingGroup" xmlns:wpi="http://schemas.microsoft.com/office/word/2010/wordprocessingInk" xmlns:wne="http://schemas.microsoft.com/office/word/2006/wordml" xmlns:wps="http://schemas.microsoft.com/office/word/2010/wordprocessingShape" mc:Ignorable="w14 wp14">
   <w:footnote w:type="separator" w:id="-1">
     <w:p>
       <w:pPr>
@@ -4070,7 +3088,7 @@
 </file>
 
 <file path=word/header1.xml><?xml version="1.0" encoding="utf-8"?>
-<w:hdr xmlns:ve="http://schemas.openxmlformats.org/markup-compatibility/2006" xmlns:o="urn:schemas-microsoft-com:office:office" xmlns:r="http://schemas.openxmlformats.org/officeDocument/2006/relationships" xmlns:m="http://schemas.openxmlformats.org/officeDocument/2006/math" xmlns:v="urn:schemas-microsoft-com:vml" xmlns:wp="http://schemas.openxmlformats.org/drawingml/2006/wordprocessingDrawing" xmlns:w10="urn:schemas-microsoft-com:office:word" xmlns:w="http://schemas.openxmlformats.org/wordprocessingml/2006/main" xmlns:wne="http://schemas.microsoft.com/office/word/2006/wordml">
+<w:hdr xmlns:wpc="http://schemas.microsoft.com/office/word/2010/wordprocessingCanvas" xmlns:mc="http://schemas.openxmlformats.org/markup-compatibility/2006" xmlns:o="urn:schemas-microsoft-com:office:office" xmlns:r="http://schemas.openxmlformats.org/officeDocument/2006/relationships" xmlns:m="http://schemas.openxmlformats.org/officeDocument/2006/math" xmlns:v="urn:schemas-microsoft-com:vml" xmlns:wp14="http://schemas.microsoft.com/office/word/2010/wordprocessingDrawing" xmlns:wp="http://schemas.openxmlformats.org/drawingml/2006/wordprocessingDrawing" xmlns:w10="urn:schemas-microsoft-com:office:word" xmlns:w="http://schemas.openxmlformats.org/wordprocessingml/2006/main" xmlns:w14="http://schemas.microsoft.com/office/word/2010/wordml" xmlns:wpg="http://schemas.microsoft.com/office/word/2010/wordprocessingGroup" xmlns:wpi="http://schemas.microsoft.com/office/word/2010/wordprocessingInk" xmlns:wne="http://schemas.microsoft.com/office/word/2006/wordml" xmlns:wps="http://schemas.microsoft.com/office/word/2010/wordprocessingShape" mc:Ignorable="w14 wp14">
   <w:p>
     <w:pPr>
       <w:pStyle w:val="En-tte"/>
@@ -4186,7 +3204,7 @@
 </file>
 
 <file path=word/numbering.xml><?xml version="1.0" encoding="utf-8"?>
-<w:numbering xmlns:ve="http://schemas.openxmlformats.org/markup-compatibility/2006" xmlns:o="urn:schemas-microsoft-com:office:office" xmlns:r="http://schemas.openxmlformats.org/officeDocument/2006/relationships" xmlns:m="http://schemas.openxmlformats.org/officeDocument/2006/math" xmlns:v="urn:schemas-microsoft-com:vml" xmlns:wp="http://schemas.openxmlformats.org/drawingml/2006/wordprocessingDrawing" xmlns:w10="urn:schemas-microsoft-com:office:word" xmlns:w="http://schemas.openxmlformats.org/wordprocessingml/2006/main" xmlns:wne="http://schemas.microsoft.com/office/word/2006/wordml">
+<w:numbering xmlns:wpc="http://schemas.microsoft.com/office/word/2010/wordprocessingCanvas" xmlns:mc="http://schemas.openxmlformats.org/markup-compatibility/2006" xmlns:o="urn:schemas-microsoft-com:office:office" xmlns:r="http://schemas.openxmlformats.org/officeDocument/2006/relationships" xmlns:m="http://schemas.openxmlformats.org/officeDocument/2006/math" xmlns:v="urn:schemas-microsoft-com:vml" xmlns:wp14="http://schemas.microsoft.com/office/word/2010/wordprocessingDrawing" xmlns:wp="http://schemas.openxmlformats.org/drawingml/2006/wordprocessingDrawing" xmlns:w10="urn:schemas-microsoft-com:office:word" xmlns:w="http://schemas.openxmlformats.org/wordprocessingml/2006/main" xmlns:w14="http://schemas.microsoft.com/office/word/2010/wordml" xmlns:wpg="http://schemas.microsoft.com/office/word/2010/wordprocessingGroup" xmlns:wpi="http://schemas.microsoft.com/office/word/2010/wordprocessingInk" xmlns:wne="http://schemas.microsoft.com/office/word/2006/wordml" xmlns:wps="http://schemas.microsoft.com/office/word/2010/wordprocessingShape" mc:Ignorable="w14 wp14">
   <w:abstractNum w:abstractNumId="0">
     <w:nsid w:val="0A1872EB"/>
     <w:multiLevelType w:val="hybridMultilevel"/>
@@ -5368,7 +4386,7 @@
 </file>
 
 <file path=word/styles.xml><?xml version="1.0" encoding="utf-8"?>
-<w:styles xmlns:r="http://schemas.openxmlformats.org/officeDocument/2006/relationships" xmlns:w="http://schemas.openxmlformats.org/wordprocessingml/2006/main">
+<w:styles xmlns:mc="http://schemas.openxmlformats.org/markup-compatibility/2006" xmlns:r="http://schemas.openxmlformats.org/officeDocument/2006/relationships" xmlns:w="http://schemas.openxmlformats.org/wordprocessingml/2006/main" xmlns:w14="http://schemas.microsoft.com/office/word/2010/wordml" mc:Ignorable="w14">
   <w:docDefaults>
     <w:rPrDefault>
       <w:rPr>
@@ -5632,7 +4650,6 @@
     <w:uiPriority w:val="99"/>
     <w:semiHidden/>
     <w:unhideWhenUsed/>
-    <w:qFormat/>
     <w:tblPr>
       <w:tblInd w:w="0" w:type="dxa"/>
       <w:tblCellMar>
@@ -5878,7 +4895,6 @@
     <w:basedOn w:val="Normal"/>
     <w:link w:val="PieddepageCar"/>
     <w:uiPriority w:val="99"/>
-    <w:semiHidden/>
     <w:unhideWhenUsed/>
     <w:rsid w:val="00057CED"/>
     <w:pPr>
@@ -5894,7 +4910,6 @@
     <w:basedOn w:val="Policepardfaut"/>
     <w:link w:val="Pieddepage"/>
     <w:uiPriority w:val="99"/>
-    <w:semiHidden/>
     <w:rsid w:val="00057CED"/>
   </w:style>
 </w:styles>
@@ -6694,7 +5709,7 @@
 </file>
 
 <file path=customXml/itemProps2.xml><?xml version="1.0" encoding="utf-8"?>
-<ds:datastoreItem xmlns:ds="http://schemas.openxmlformats.org/officeDocument/2006/customXml" ds:itemID="{B4056BB4-FFA9-460A-AC44-E5106AD25680}">
+<ds:datastoreItem xmlns:ds="http://schemas.openxmlformats.org/officeDocument/2006/customXml" ds:itemID="{06751452-C196-4DFF-84BE-0E6234F1F7EB}">
   <ds:schemaRefs>
     <ds:schemaRef ds:uri="http://schemas.openxmlformats.org/officeDocument/2006/bibliography"/>
   </ds:schemaRefs>

</xml_diff>